<commit_message>
update ui and report
</commit_message>
<xml_diff>
--- a/Report.docx
+++ b/Report.docx
@@ -2815,25 +2815,7 @@
                   <w:sz w:val="28"/>
                   <w:szCs w:val="28"/>
                 </w:rPr>
-                <w:t>191270</w:t>
-              </w:r>
-              <w:r>
-                <w:rPr>
-                  <w:rStyle w:val="Siuktni"/>
-                  <w:rFonts w:ascii="Cambria" w:eastAsia="SimSun" w:hAnsi="Cambria"/>
-                  <w:sz w:val="28"/>
-                  <w:szCs w:val="28"/>
-                </w:rPr>
-                <w:t>27</w:t>
-              </w:r>
-              <w:r>
-                <w:rPr>
-                  <w:rStyle w:val="Siuktni"/>
-                  <w:rFonts w:ascii="Cambria" w:eastAsia="SimSun" w:hAnsi="Cambria"/>
-                  <w:sz w:val="28"/>
-                  <w:szCs w:val="28"/>
-                </w:rPr>
-                <w:t>@student.hcmus.edu.vn</w:t>
+                <w:t>19127027@student.hcmus.edu.vn</w:t>
               </w:r>
             </w:hyperlink>
           </w:p>
@@ -3057,8 +3039,9 @@
       </w:tblPr>
       <w:tblGrid>
         <w:gridCol w:w="1457"/>
-        <w:gridCol w:w="2513"/>
-        <w:gridCol w:w="5051"/>
+        <w:gridCol w:w="1582"/>
+        <w:gridCol w:w="3606"/>
+        <w:gridCol w:w="2376"/>
       </w:tblGrid>
       <w:tr>
         <w:trPr>
@@ -3066,7 +3049,7 @@
         </w:trPr>
         <w:tc>
           <w:tcPr>
-            <w:tcW w:w="1435" w:type="dxa"/>
+            <w:tcW w:w="1457" w:type="dxa"/>
             <w:shd w:val="clear" w:color="auto" w:fill="4472C4" w:themeFill="accent1"/>
             <w:vAlign w:val="center"/>
           </w:tcPr>
@@ -3077,8 +3060,8 @@
                 <w:b/>
                 <w:bCs/>
                 <w:color w:val="FFFFFF" w:themeColor="background1"/>
-                <w:sz w:val="28"/>
-                <w:szCs w:val="28"/>
+                <w:sz w:val="24"/>
+                <w:szCs w:val="24"/>
               </w:rPr>
             </w:pPr>
             <w:r>
@@ -3087,8 +3070,8 @@
                 <w:b/>
                 <w:bCs/>
                 <w:color w:val="FFFFFF" w:themeColor="background1"/>
-                <w:sz w:val="28"/>
-                <w:szCs w:val="28"/>
+                <w:sz w:val="24"/>
+                <w:szCs w:val="24"/>
               </w:rPr>
               <w:t>MSSV</w:t>
             </w:r>
@@ -3096,7 +3079,7 @@
         </w:tc>
         <w:tc>
           <w:tcPr>
-            <w:tcW w:w="2520" w:type="dxa"/>
+            <w:tcW w:w="1582" w:type="dxa"/>
             <w:shd w:val="clear" w:color="auto" w:fill="4472C4" w:themeFill="accent1"/>
             <w:vAlign w:val="center"/>
           </w:tcPr>
@@ -3107,8 +3090,8 @@
                 <w:b/>
                 <w:bCs/>
                 <w:color w:val="FFFFFF" w:themeColor="background1"/>
-                <w:sz w:val="28"/>
-                <w:szCs w:val="28"/>
+                <w:sz w:val="24"/>
+                <w:szCs w:val="24"/>
               </w:rPr>
             </w:pPr>
             <w:proofErr w:type="spellStart"/>
@@ -3118,8 +3101,8 @@
                 <w:b/>
                 <w:bCs/>
                 <w:color w:val="FFFFFF" w:themeColor="background1"/>
-                <w:sz w:val="28"/>
-                <w:szCs w:val="28"/>
+                <w:sz w:val="24"/>
+                <w:szCs w:val="24"/>
               </w:rPr>
               <w:t>Họ</w:t>
             </w:r>
@@ -3130,8 +3113,8 @@
                 <w:b/>
                 <w:bCs/>
                 <w:color w:val="FFFFFF" w:themeColor="background1"/>
-                <w:sz w:val="28"/>
-                <w:szCs w:val="28"/>
+                <w:sz w:val="24"/>
+                <w:szCs w:val="24"/>
               </w:rPr>
               <w:t xml:space="preserve"> </w:t>
             </w:r>
@@ -3142,8 +3125,8 @@
                 <w:b/>
                 <w:bCs/>
                 <w:color w:val="FFFFFF" w:themeColor="background1"/>
-                <w:sz w:val="28"/>
-                <w:szCs w:val="28"/>
+                <w:sz w:val="24"/>
+                <w:szCs w:val="24"/>
               </w:rPr>
               <w:t>Tên</w:t>
             </w:r>
@@ -3152,7 +3135,7 @@
         </w:tc>
         <w:tc>
           <w:tcPr>
-            <w:tcW w:w="5061" w:type="dxa"/>
+            <w:tcW w:w="3606" w:type="dxa"/>
             <w:shd w:val="clear" w:color="auto" w:fill="4472C4" w:themeFill="accent1"/>
             <w:vAlign w:val="center"/>
           </w:tcPr>
@@ -3163,8 +3146,8 @@
                 <w:b/>
                 <w:bCs/>
                 <w:color w:val="FFFFFF" w:themeColor="background1"/>
-                <w:sz w:val="28"/>
-                <w:szCs w:val="28"/>
+                <w:sz w:val="24"/>
+                <w:szCs w:val="24"/>
               </w:rPr>
             </w:pPr>
             <w:proofErr w:type="spellStart"/>
@@ -3174,8 +3157,8 @@
                 <w:b/>
                 <w:bCs/>
                 <w:color w:val="FFFFFF" w:themeColor="background1"/>
-                <w:sz w:val="28"/>
-                <w:szCs w:val="28"/>
+                <w:sz w:val="24"/>
+                <w:szCs w:val="24"/>
               </w:rPr>
               <w:t>Phân</w:t>
             </w:r>
@@ -3186,8 +3169,8 @@
                 <w:b/>
                 <w:bCs/>
                 <w:color w:val="FFFFFF" w:themeColor="background1"/>
-                <w:sz w:val="28"/>
-                <w:szCs w:val="28"/>
+                <w:sz w:val="24"/>
+                <w:szCs w:val="24"/>
               </w:rPr>
               <w:t xml:space="preserve"> </w:t>
             </w:r>
@@ -3198,8 +3181,8 @@
                 <w:b/>
                 <w:bCs/>
                 <w:color w:val="FFFFFF" w:themeColor="background1"/>
-                <w:sz w:val="28"/>
-                <w:szCs w:val="28"/>
+                <w:sz w:val="24"/>
+                <w:szCs w:val="24"/>
               </w:rPr>
               <w:t>công</w:t>
             </w:r>
@@ -3210,8 +3193,8 @@
                 <w:b/>
                 <w:bCs/>
                 <w:color w:val="FFFFFF" w:themeColor="background1"/>
-                <w:sz w:val="28"/>
-                <w:szCs w:val="28"/>
+                <w:sz w:val="24"/>
+                <w:szCs w:val="24"/>
               </w:rPr>
               <w:t xml:space="preserve"> </w:t>
             </w:r>
@@ -3222,8 +3205,8 @@
                 <w:b/>
                 <w:bCs/>
                 <w:color w:val="FFFFFF" w:themeColor="background1"/>
-                <w:sz w:val="28"/>
-                <w:szCs w:val="28"/>
+                <w:sz w:val="24"/>
+                <w:szCs w:val="24"/>
               </w:rPr>
               <w:t>công</w:t>
             </w:r>
@@ -3234,8 +3217,8 @@
                 <w:b/>
                 <w:bCs/>
                 <w:color w:val="FFFFFF" w:themeColor="background1"/>
-                <w:sz w:val="28"/>
-                <w:szCs w:val="28"/>
+                <w:sz w:val="24"/>
+                <w:szCs w:val="24"/>
               </w:rPr>
               <w:t xml:space="preserve"> </w:t>
             </w:r>
@@ -3246,10 +3229,125 @@
                 <w:b/>
                 <w:bCs/>
                 <w:color w:val="FFFFFF" w:themeColor="background1"/>
-                <w:sz w:val="28"/>
-                <w:szCs w:val="28"/>
+                <w:sz w:val="24"/>
+                <w:szCs w:val="24"/>
               </w:rPr>
               <w:t>việc</w:t>
+            </w:r>
+            <w:proofErr w:type="spellEnd"/>
+          </w:p>
+        </w:tc>
+        <w:tc>
+          <w:tcPr>
+            <w:tcW w:w="2376" w:type="dxa"/>
+            <w:shd w:val="clear" w:color="auto" w:fill="4472C4" w:themeFill="accent1"/>
+            <w:vAlign w:val="center"/>
+          </w:tcPr>
+          <w:p>
+            <w:pPr>
+              <w:rPr>
+                <w:rFonts w:ascii="Cambria" w:hAnsi="Cambria"/>
+                <w:b/>
+                <w:bCs/>
+                <w:color w:val="FFFFFF" w:themeColor="background1"/>
+                <w:sz w:val="24"/>
+                <w:szCs w:val="24"/>
+              </w:rPr>
+            </w:pPr>
+            <w:proofErr w:type="spellStart"/>
+            <w:r>
+              <w:rPr>
+                <w:rFonts w:ascii="Cambria" w:hAnsi="Cambria"/>
+                <w:b/>
+                <w:bCs/>
+                <w:color w:val="FFFFFF" w:themeColor="background1"/>
+                <w:sz w:val="24"/>
+                <w:szCs w:val="24"/>
+              </w:rPr>
+              <w:t>Mức</w:t>
+            </w:r>
+            <w:proofErr w:type="spellEnd"/>
+            <w:r>
+              <w:rPr>
+                <w:rFonts w:ascii="Cambria" w:hAnsi="Cambria"/>
+                <w:b/>
+                <w:bCs/>
+                <w:color w:val="FFFFFF" w:themeColor="background1"/>
+                <w:sz w:val="24"/>
+                <w:szCs w:val="24"/>
+              </w:rPr>
+              <w:t xml:space="preserve"> </w:t>
+            </w:r>
+            <w:proofErr w:type="spellStart"/>
+            <w:r>
+              <w:rPr>
+                <w:rFonts w:ascii="Cambria" w:hAnsi="Cambria"/>
+                <w:b/>
+                <w:bCs/>
+                <w:color w:val="FFFFFF" w:themeColor="background1"/>
+                <w:sz w:val="24"/>
+                <w:szCs w:val="24"/>
+              </w:rPr>
+              <w:t>độ</w:t>
+            </w:r>
+            <w:proofErr w:type="spellEnd"/>
+            <w:r>
+              <w:rPr>
+                <w:rFonts w:ascii="Cambria" w:hAnsi="Cambria"/>
+                <w:b/>
+                <w:bCs/>
+                <w:color w:val="FFFFFF" w:themeColor="background1"/>
+                <w:sz w:val="24"/>
+                <w:szCs w:val="24"/>
+              </w:rPr>
+              <w:t xml:space="preserve"> </w:t>
+            </w:r>
+            <w:proofErr w:type="spellStart"/>
+            <w:r>
+              <w:rPr>
+                <w:rFonts w:ascii="Cambria" w:hAnsi="Cambria"/>
+                <w:b/>
+                <w:bCs/>
+                <w:color w:val="FFFFFF" w:themeColor="background1"/>
+                <w:sz w:val="24"/>
+                <w:szCs w:val="24"/>
+              </w:rPr>
+              <w:t>h</w:t>
+            </w:r>
+            <w:r>
+              <w:rPr>
+                <w:rFonts w:ascii="Cambria" w:hAnsi="Cambria"/>
+                <w:b/>
+                <w:bCs/>
+                <w:color w:val="FFFFFF" w:themeColor="background1"/>
+                <w:sz w:val="24"/>
+                <w:szCs w:val="24"/>
+              </w:rPr>
+              <w:t>oàn</w:t>
+            </w:r>
+            <w:proofErr w:type="spellEnd"/>
+            <w:r>
+              <w:rPr>
+                <w:rFonts w:ascii="Cambria" w:hAnsi="Cambria"/>
+                <w:b/>
+                <w:bCs/>
+                <w:color w:val="FFFFFF" w:themeColor="background1"/>
+                <w:sz w:val="24"/>
+                <w:szCs w:val="24"/>
+              </w:rPr>
+              <w:t xml:space="preserve"> </w:t>
+            </w:r>
+            <w:proofErr w:type="spellStart"/>
+            <w:r>
+              <w:rPr>
+                <w:rFonts w:ascii="Cambria" w:hAnsi="Cambria"/>
+                <w:b/>
+                <w:bCs/>
+                <w:color w:val="FFFFFF" w:themeColor="background1"/>
+                <w:sz w:val="24"/>
+                <w:szCs w:val="24"/>
+              </w:rPr>
+              <w:t>thành</w:t>
             </w:r>
             <w:proofErr w:type="spellEnd"/>
           </w:p>
@@ -3257,57 +3355,95 @@
       </w:tr>
       <w:tr>
         <w:trPr>
-          <w:trHeight w:val="1700"/>
+          <w:trHeight w:val="1997"/>
         </w:trPr>
         <w:tc>
           <w:tcPr>
-            <w:tcW w:w="1435" w:type="dxa"/>
+            <w:tcW w:w="1457" w:type="dxa"/>
             <w:vAlign w:val="center"/>
           </w:tcPr>
           <w:p>
             <w:pPr>
               <w:rPr>
                 <w:rFonts w:ascii="Cambria" w:hAnsi="Cambria"/>
-                <w:sz w:val="28"/>
-                <w:szCs w:val="28"/>
+                <w:sz w:val="24"/>
+                <w:szCs w:val="24"/>
               </w:rPr>
             </w:pPr>
             <w:r>
               <w:rPr>
                 <w:rFonts w:ascii="Cambria" w:hAnsi="Cambria"/>
-                <w:sz w:val="28"/>
-                <w:szCs w:val="28"/>
-              </w:rPr>
-              <w:t>19127040</w:t>
+                <w:sz w:val="24"/>
+                <w:szCs w:val="24"/>
+              </w:rPr>
+              <w:t>19127027</w:t>
             </w:r>
           </w:p>
         </w:tc>
         <w:tc>
           <w:tcPr>
-            <w:tcW w:w="2520" w:type="dxa"/>
+            <w:tcW w:w="1582" w:type="dxa"/>
             <w:vAlign w:val="center"/>
           </w:tcPr>
           <w:p>
             <w:pPr>
               <w:rPr>
                 <w:rFonts w:ascii="Cambria" w:hAnsi="Cambria"/>
-                <w:sz w:val="28"/>
-                <w:szCs w:val="28"/>
+                <w:sz w:val="24"/>
+                <w:szCs w:val="24"/>
               </w:rPr>
             </w:pPr>
-            <w:r>
-              <w:rPr>
-                <w:rFonts w:ascii="Cambria" w:hAnsi="Cambria"/>
-                <w:sz w:val="28"/>
-                <w:szCs w:val="28"/>
-              </w:rPr>
-              <w:t>Trần Ngọc Lam</w:t>
-            </w:r>
+            <w:proofErr w:type="spellStart"/>
+            <w:r>
+              <w:rPr>
+                <w:rFonts w:ascii="Cambria" w:hAnsi="Cambria"/>
+                <w:sz w:val="24"/>
+                <w:szCs w:val="24"/>
+              </w:rPr>
+              <w:t>Võ</w:t>
+            </w:r>
+            <w:proofErr w:type="spellEnd"/>
+            <w:r>
+              <w:rPr>
+                <w:rFonts w:ascii="Cambria" w:hAnsi="Cambria"/>
+                <w:sz w:val="24"/>
+                <w:szCs w:val="24"/>
+              </w:rPr>
+              <w:t xml:space="preserve"> </w:t>
+            </w:r>
+            <w:proofErr w:type="spellStart"/>
+            <w:r>
+              <w:rPr>
+                <w:rFonts w:ascii="Cambria" w:hAnsi="Cambria"/>
+                <w:sz w:val="24"/>
+                <w:szCs w:val="24"/>
+              </w:rPr>
+              <w:t>Hoàng</w:t>
+            </w:r>
+            <w:proofErr w:type="spellEnd"/>
+            <w:r>
+              <w:rPr>
+                <w:rFonts w:ascii="Cambria" w:hAnsi="Cambria"/>
+                <w:sz w:val="24"/>
+                <w:szCs w:val="24"/>
+              </w:rPr>
+              <w:t xml:space="preserve"> Bảo </w:t>
+            </w:r>
+            <w:proofErr w:type="spellStart"/>
+            <w:r>
+              <w:rPr>
+                <w:rFonts w:ascii="Cambria" w:hAnsi="Cambria"/>
+                <w:sz w:val="24"/>
+                <w:szCs w:val="24"/>
+              </w:rPr>
+              <w:t>Duy</w:t>
+            </w:r>
+            <w:proofErr w:type="spellEnd"/>
           </w:p>
         </w:tc>
         <w:tc>
           <w:tcPr>
-            <w:tcW w:w="5061" w:type="dxa"/>
+            <w:tcW w:w="3606" w:type="dxa"/>
             <w:vAlign w:val="center"/>
           </w:tcPr>
           <w:p>
@@ -3319,28 +3455,29 @@
                 <w:numId w:val="8"/>
               </w:numPr>
               <w:spacing w:before="120" w:after="120"/>
-              <w:ind w:left="340" w:hanging="180"/>
+              <w:ind w:left="340" w:hanging="340"/>
+              <w:jc w:val="both"/>
               <w:rPr>
                 <w:rFonts w:ascii="Cambria" w:eastAsia="SimSun" w:hAnsi="Cambria"/>
-                <w:sz w:val="28"/>
-                <w:szCs w:val="28"/>
+                <w:sz w:val="24"/>
+                <w:szCs w:val="24"/>
               </w:rPr>
             </w:pPr>
             <w:proofErr w:type="spellStart"/>
             <w:r>
               <w:rPr>
                 <w:rFonts w:ascii="Cambria" w:eastAsia="SimSun" w:hAnsi="Cambria"/>
-                <w:sz w:val="28"/>
-                <w:szCs w:val="28"/>
-              </w:rPr>
-              <w:t>Lập</w:t>
+                <w:sz w:val="24"/>
+                <w:szCs w:val="24"/>
+              </w:rPr>
+              <w:t>Đọc</w:t>
             </w:r>
             <w:proofErr w:type="spellEnd"/>
             <w:r>
               <w:rPr>
                 <w:rFonts w:ascii="Cambria" w:eastAsia="SimSun" w:hAnsi="Cambria"/>
-                <w:sz w:val="28"/>
-                <w:szCs w:val="28"/>
+                <w:sz w:val="24"/>
+                <w:szCs w:val="24"/>
               </w:rPr>
               <w:t xml:space="preserve"> </w:t>
             </w:r>
@@ -3348,17 +3485,17 @@
             <w:r>
               <w:rPr>
                 <w:rFonts w:ascii="Cambria" w:eastAsia="SimSun" w:hAnsi="Cambria"/>
-                <w:sz w:val="28"/>
-                <w:szCs w:val="28"/>
-              </w:rPr>
-              <w:t>trình</w:t>
+                <w:sz w:val="24"/>
+                <w:szCs w:val="24"/>
+              </w:rPr>
+              <w:t>các</w:t>
             </w:r>
             <w:proofErr w:type="spellEnd"/>
             <w:r>
               <w:rPr>
                 <w:rFonts w:ascii="Cambria" w:eastAsia="SimSun" w:hAnsi="Cambria"/>
-                <w:sz w:val="28"/>
-                <w:szCs w:val="28"/>
+                <w:sz w:val="24"/>
+                <w:szCs w:val="24"/>
               </w:rPr>
               <w:t xml:space="preserve"> </w:t>
             </w:r>
@@ -3366,35 +3503,35 @@
             <w:r>
               <w:rPr>
                 <w:rFonts w:ascii="Cambria" w:eastAsia="SimSun" w:hAnsi="Cambria"/>
-                <w:sz w:val="28"/>
-                <w:szCs w:val="28"/>
-              </w:rPr>
-              <w:t>kịch</w:t>
+                <w:sz w:val="24"/>
+                <w:szCs w:val="24"/>
+              </w:rPr>
+              <w:t>thông</w:t>
             </w:r>
             <w:proofErr w:type="spellEnd"/>
             <w:r>
               <w:rPr>
                 <w:rFonts w:ascii="Cambria" w:eastAsia="SimSun" w:hAnsi="Cambria"/>
-                <w:sz w:val="28"/>
-                <w:szCs w:val="28"/>
-              </w:rPr>
-              <w:t xml:space="preserve"> </w:t>
+                <w:sz w:val="24"/>
+                <w:szCs w:val="24"/>
+              </w:rPr>
+              <w:t xml:space="preserve"> tin </w:t>
             </w:r>
             <w:proofErr w:type="spellStart"/>
             <w:r>
               <w:rPr>
                 <w:rFonts w:ascii="Cambria" w:eastAsia="SimSun" w:hAnsi="Cambria"/>
-                <w:sz w:val="28"/>
-                <w:szCs w:val="28"/>
-              </w:rPr>
-              <w:t>bản</w:t>
+                <w:sz w:val="24"/>
+                <w:szCs w:val="24"/>
+              </w:rPr>
+              <w:t>được</w:t>
             </w:r>
             <w:proofErr w:type="spellEnd"/>
             <w:r>
               <w:rPr>
                 <w:rFonts w:ascii="Cambria" w:eastAsia="SimSun" w:hAnsi="Cambria"/>
-                <w:sz w:val="28"/>
-                <w:szCs w:val="28"/>
+                <w:sz w:val="24"/>
+                <w:szCs w:val="24"/>
               </w:rPr>
               <w:t xml:space="preserve"> </w:t>
             </w:r>
@@ -3402,17 +3539,17 @@
             <w:r>
               <w:rPr>
                 <w:rFonts w:ascii="Cambria" w:eastAsia="SimSun" w:hAnsi="Cambria"/>
-                <w:sz w:val="28"/>
-                <w:szCs w:val="28"/>
-              </w:rPr>
-              <w:t>trao</w:t>
+                <w:sz w:val="24"/>
+                <w:szCs w:val="24"/>
+              </w:rPr>
+              <w:t>mô</w:t>
             </w:r>
             <w:proofErr w:type="spellEnd"/>
             <w:r>
               <w:rPr>
                 <w:rFonts w:ascii="Cambria" w:eastAsia="SimSun" w:hAnsi="Cambria"/>
-                <w:sz w:val="28"/>
-                <w:szCs w:val="28"/>
+                <w:sz w:val="24"/>
+                <w:szCs w:val="24"/>
               </w:rPr>
               <w:t xml:space="preserve"> </w:t>
             </w:r>
@@ -3420,17 +3557,17 @@
             <w:r>
               <w:rPr>
                 <w:rFonts w:ascii="Cambria" w:eastAsia="SimSun" w:hAnsi="Cambria"/>
-                <w:sz w:val="28"/>
-                <w:szCs w:val="28"/>
-              </w:rPr>
-              <w:t>đổi</w:t>
+                <w:sz w:val="24"/>
+                <w:szCs w:val="24"/>
+              </w:rPr>
+              <w:t>tả</w:t>
             </w:r>
             <w:proofErr w:type="spellEnd"/>
             <w:r>
               <w:rPr>
                 <w:rFonts w:ascii="Cambria" w:eastAsia="SimSun" w:hAnsi="Cambria"/>
-                <w:sz w:val="28"/>
-                <w:szCs w:val="28"/>
+                <w:sz w:val="24"/>
+                <w:szCs w:val="24"/>
               </w:rPr>
               <w:t xml:space="preserve"> </w:t>
             </w:r>
@@ -3438,37 +3575,19 @@
             <w:r>
               <w:rPr>
                 <w:rFonts w:ascii="Cambria" w:eastAsia="SimSun" w:hAnsi="Cambria"/>
-                <w:sz w:val="28"/>
-                <w:szCs w:val="28"/>
-              </w:rPr>
-              <w:t>giữa</w:t>
+                <w:sz w:val="24"/>
+                <w:szCs w:val="24"/>
+              </w:rPr>
+              <w:t>trong</w:t>
             </w:r>
             <w:proofErr w:type="spellEnd"/>
             <w:r>
               <w:rPr>
                 <w:rFonts w:ascii="Cambria" w:eastAsia="SimSun" w:hAnsi="Cambria"/>
-                <w:sz w:val="28"/>
-                <w:szCs w:val="28"/>
-              </w:rPr>
-              <w:t xml:space="preserve"> client </w:t>
-            </w:r>
-            <w:proofErr w:type="spellStart"/>
-            <w:r>
-              <w:rPr>
-                <w:rFonts w:ascii="Cambria" w:eastAsia="SimSun" w:hAnsi="Cambria"/>
-                <w:sz w:val="28"/>
-                <w:szCs w:val="28"/>
-              </w:rPr>
-              <w:t>và</w:t>
-            </w:r>
-            <w:proofErr w:type="spellEnd"/>
-            <w:r>
-              <w:rPr>
-                <w:rFonts w:ascii="Cambria" w:eastAsia="SimSun" w:hAnsi="Cambria"/>
-                <w:sz w:val="28"/>
-                <w:szCs w:val="28"/>
-              </w:rPr>
-              <w:t xml:space="preserve"> server.</w:t>
+                <w:sz w:val="24"/>
+                <w:szCs w:val="24"/>
+              </w:rPr>
+              <w:t xml:space="preserve"> Boot Sector (FAT32).</w:t>
             </w:r>
           </w:p>
           <w:p>
@@ -3480,28 +3599,29 @@
                 <w:numId w:val="8"/>
               </w:numPr>
               <w:spacing w:before="120" w:after="120"/>
-              <w:ind w:left="340" w:hanging="180"/>
+              <w:ind w:left="340" w:hanging="340"/>
+              <w:jc w:val="both"/>
               <w:rPr>
                 <w:rFonts w:ascii="Cambria" w:eastAsia="SimSun" w:hAnsi="Cambria"/>
-                <w:sz w:val="28"/>
-                <w:szCs w:val="28"/>
+                <w:sz w:val="24"/>
+                <w:szCs w:val="24"/>
               </w:rPr>
             </w:pPr>
             <w:proofErr w:type="spellStart"/>
             <w:r>
               <w:rPr>
                 <w:rFonts w:ascii="Cambria" w:eastAsia="SimSun" w:hAnsi="Cambria"/>
-                <w:sz w:val="28"/>
-                <w:szCs w:val="28"/>
-              </w:rPr>
-              <w:t>Bắt</w:t>
+                <w:sz w:val="24"/>
+                <w:szCs w:val="24"/>
+              </w:rPr>
+              <w:t>Đọc</w:t>
             </w:r>
             <w:proofErr w:type="spellEnd"/>
             <w:r>
               <w:rPr>
                 <w:rFonts w:ascii="Cambria" w:eastAsia="SimSun" w:hAnsi="Cambria"/>
-                <w:sz w:val="28"/>
-                <w:szCs w:val="28"/>
+                <w:sz w:val="24"/>
+                <w:szCs w:val="24"/>
               </w:rPr>
               <w:t xml:space="preserve"> </w:t>
             </w:r>
@@ -3509,35 +3629,35 @@
             <w:r>
               <w:rPr>
                 <w:rFonts w:ascii="Cambria" w:eastAsia="SimSun" w:hAnsi="Cambria"/>
-                <w:sz w:val="28"/>
-                <w:szCs w:val="28"/>
-              </w:rPr>
-              <w:t>gói</w:t>
+                <w:sz w:val="24"/>
+                <w:szCs w:val="24"/>
+              </w:rPr>
+              <w:t>và</w:t>
             </w:r>
             <w:proofErr w:type="spellEnd"/>
             <w:r>
               <w:rPr>
                 <w:rFonts w:ascii="Cambria" w:eastAsia="SimSun" w:hAnsi="Cambria"/>
-                <w:sz w:val="28"/>
-                <w:szCs w:val="28"/>
-              </w:rPr>
-              <w:t xml:space="preserve"> tin </w:t>
+                <w:sz w:val="24"/>
+                <w:szCs w:val="24"/>
+              </w:rPr>
+              <w:t xml:space="preserve"> </w:t>
             </w:r>
             <w:proofErr w:type="spellStart"/>
             <w:r>
               <w:rPr>
                 <w:rFonts w:ascii="Cambria" w:eastAsia="SimSun" w:hAnsi="Cambria"/>
-                <w:sz w:val="28"/>
-                <w:szCs w:val="28"/>
-              </w:rPr>
-              <w:t>bằng</w:t>
+                <w:sz w:val="24"/>
+                <w:szCs w:val="24"/>
+              </w:rPr>
+              <w:t>phân</w:t>
             </w:r>
             <w:proofErr w:type="spellEnd"/>
             <w:r>
               <w:rPr>
                 <w:rFonts w:ascii="Cambria" w:eastAsia="SimSun" w:hAnsi="Cambria"/>
-                <w:sz w:val="28"/>
-                <w:szCs w:val="28"/>
+                <w:sz w:val="24"/>
+                <w:szCs w:val="24"/>
               </w:rPr>
               <w:t xml:space="preserve"> </w:t>
             </w:r>
@@ -3545,17 +3665,17 @@
             <w:r>
               <w:rPr>
                 <w:rFonts w:ascii="Cambria" w:eastAsia="SimSun" w:hAnsi="Cambria"/>
-                <w:sz w:val="28"/>
-                <w:szCs w:val="28"/>
-              </w:rPr>
-              <w:t>ứng</w:t>
+                <w:sz w:val="24"/>
+                <w:szCs w:val="24"/>
+              </w:rPr>
+              <w:t>tích</w:t>
             </w:r>
             <w:proofErr w:type="spellEnd"/>
             <w:r>
               <w:rPr>
                 <w:rFonts w:ascii="Cambria" w:eastAsia="SimSun" w:hAnsi="Cambria"/>
-                <w:sz w:val="28"/>
-                <w:szCs w:val="28"/>
+                <w:sz w:val="24"/>
+                <w:szCs w:val="24"/>
               </w:rPr>
               <w:t xml:space="preserve"> </w:t>
             </w:r>
@@ -3563,19 +3683,372 @@
             <w:r>
               <w:rPr>
                 <w:rFonts w:ascii="Cambria" w:eastAsia="SimSun" w:hAnsi="Cambria"/>
-                <w:sz w:val="28"/>
-                <w:szCs w:val="28"/>
-              </w:rPr>
-              <w:t>dụng</w:t>
+                <w:sz w:val="24"/>
+                <w:szCs w:val="24"/>
+              </w:rPr>
+              <w:t>bảng</w:t>
             </w:r>
             <w:proofErr w:type="spellEnd"/>
             <w:r>
               <w:rPr>
                 <w:rFonts w:ascii="Cambria" w:eastAsia="SimSun" w:hAnsi="Cambria"/>
-                <w:sz w:val="28"/>
-                <w:szCs w:val="28"/>
-              </w:rPr>
-              <w:t xml:space="preserve"> Wireshark</w:t>
+                <w:sz w:val="24"/>
+                <w:szCs w:val="24"/>
+              </w:rPr>
+              <w:t xml:space="preserve"> RDET </w:t>
+            </w:r>
+            <w:proofErr w:type="spellStart"/>
+            <w:r>
+              <w:rPr>
+                <w:rFonts w:ascii="Cambria" w:eastAsia="SimSun" w:hAnsi="Cambria"/>
+                <w:sz w:val="24"/>
+                <w:szCs w:val="24"/>
+              </w:rPr>
+              <w:t>và</w:t>
+            </w:r>
+            <w:proofErr w:type="spellEnd"/>
+            <w:r>
+              <w:rPr>
+                <w:rFonts w:ascii="Cambria" w:eastAsia="SimSun" w:hAnsi="Cambria"/>
+                <w:sz w:val="24"/>
+                <w:szCs w:val="24"/>
+              </w:rPr>
+              <w:t xml:space="preserve"> </w:t>
+            </w:r>
+            <w:proofErr w:type="spellStart"/>
+            <w:r>
+              <w:rPr>
+                <w:rFonts w:ascii="Cambria" w:eastAsia="SimSun" w:hAnsi="Cambria"/>
+                <w:sz w:val="24"/>
+                <w:szCs w:val="24"/>
+              </w:rPr>
+              <w:t>bảng</w:t>
+            </w:r>
+            <w:proofErr w:type="spellEnd"/>
+            <w:r>
+              <w:rPr>
+                <w:rFonts w:ascii="Cambria" w:eastAsia="SimSun" w:hAnsi="Cambria"/>
+                <w:sz w:val="24"/>
+                <w:szCs w:val="24"/>
+              </w:rPr>
+              <w:t xml:space="preserve"> FAT.</w:t>
+            </w:r>
+          </w:p>
+          <w:p>
+            <w:pPr>
+              <w:pStyle w:val="oancuaDanhsach"/>
+              <w:keepLines/>
+              <w:numPr>
+                <w:ilvl w:val="0"/>
+                <w:numId w:val="8"/>
+              </w:numPr>
+              <w:spacing w:before="120" w:after="120"/>
+              <w:ind w:left="340" w:hanging="340"/>
+              <w:jc w:val="both"/>
+              <w:rPr>
+                <w:rFonts w:ascii="Cambria" w:eastAsia="SimSun" w:hAnsi="Cambria"/>
+                <w:sz w:val="24"/>
+                <w:szCs w:val="24"/>
+              </w:rPr>
+            </w:pPr>
+            <w:proofErr w:type="spellStart"/>
+            <w:r>
+              <w:rPr>
+                <w:rFonts w:ascii="Cambria" w:eastAsia="SimSun" w:hAnsi="Cambria"/>
+                <w:sz w:val="24"/>
+                <w:szCs w:val="24"/>
+              </w:rPr>
+              <w:t>Xây</w:t>
+            </w:r>
+            <w:proofErr w:type="spellEnd"/>
+            <w:r>
+              <w:rPr>
+                <w:rFonts w:ascii="Cambria" w:eastAsia="SimSun" w:hAnsi="Cambria"/>
+                <w:sz w:val="24"/>
+                <w:szCs w:val="24"/>
+              </w:rPr>
+              <w:t xml:space="preserve"> </w:t>
+            </w:r>
+            <w:proofErr w:type="spellStart"/>
+            <w:r>
+              <w:rPr>
+                <w:rFonts w:ascii="Cambria" w:eastAsia="SimSun" w:hAnsi="Cambria"/>
+                <w:sz w:val="24"/>
+                <w:szCs w:val="24"/>
+              </w:rPr>
+              <w:t>dựng</w:t>
+            </w:r>
+            <w:proofErr w:type="spellEnd"/>
+            <w:r>
+              <w:rPr>
+                <w:rFonts w:ascii="Cambria" w:eastAsia="SimSun" w:hAnsi="Cambria"/>
+                <w:sz w:val="24"/>
+                <w:szCs w:val="24"/>
+              </w:rPr>
+              <w:t xml:space="preserve"> </w:t>
+            </w:r>
+            <w:proofErr w:type="spellStart"/>
+            <w:r>
+              <w:rPr>
+                <w:rFonts w:ascii="Cambria" w:eastAsia="SimSun" w:hAnsi="Cambria"/>
+                <w:sz w:val="24"/>
+                <w:szCs w:val="24"/>
+              </w:rPr>
+              <w:t>cây</w:t>
+            </w:r>
+            <w:proofErr w:type="spellEnd"/>
+            <w:r>
+              <w:rPr>
+                <w:rFonts w:ascii="Cambria" w:eastAsia="SimSun" w:hAnsi="Cambria"/>
+                <w:sz w:val="24"/>
+                <w:szCs w:val="24"/>
+              </w:rPr>
+              <w:t xml:space="preserve"> </w:t>
+            </w:r>
+            <w:proofErr w:type="spellStart"/>
+            <w:r>
+              <w:rPr>
+                <w:rFonts w:ascii="Cambria" w:eastAsia="SimSun" w:hAnsi="Cambria"/>
+                <w:sz w:val="24"/>
+                <w:szCs w:val="24"/>
+              </w:rPr>
+              <w:t>thư</w:t>
+            </w:r>
+            <w:proofErr w:type="spellEnd"/>
+            <w:r>
+              <w:rPr>
+                <w:rFonts w:ascii="Cambria" w:eastAsia="SimSun" w:hAnsi="Cambria"/>
+                <w:sz w:val="24"/>
+                <w:szCs w:val="24"/>
+              </w:rPr>
+              <w:t xml:space="preserve"> </w:t>
+            </w:r>
+            <w:proofErr w:type="spellStart"/>
+            <w:r>
+              <w:rPr>
+                <w:rFonts w:ascii="Cambria" w:eastAsia="SimSun" w:hAnsi="Cambria"/>
+                <w:sz w:val="24"/>
+                <w:szCs w:val="24"/>
+              </w:rPr>
+              <w:t>mục</w:t>
+            </w:r>
+            <w:proofErr w:type="spellEnd"/>
+            <w:r>
+              <w:rPr>
+                <w:rFonts w:ascii="Cambria" w:eastAsia="SimSun" w:hAnsi="Cambria"/>
+                <w:sz w:val="24"/>
+                <w:szCs w:val="24"/>
+              </w:rPr>
+              <w:t xml:space="preserve"> </w:t>
+            </w:r>
+            <w:proofErr w:type="spellStart"/>
+            <w:r>
+              <w:rPr>
+                <w:rFonts w:ascii="Cambria" w:eastAsia="SimSun" w:hAnsi="Cambria"/>
+                <w:sz w:val="24"/>
+                <w:szCs w:val="24"/>
+              </w:rPr>
+              <w:t>cho</w:t>
+            </w:r>
+            <w:proofErr w:type="spellEnd"/>
+            <w:r>
+              <w:rPr>
+                <w:rFonts w:ascii="Cambria" w:eastAsia="SimSun" w:hAnsi="Cambria"/>
+                <w:sz w:val="24"/>
+                <w:szCs w:val="24"/>
+              </w:rPr>
+              <w:t xml:space="preserve"> </w:t>
+            </w:r>
+            <w:proofErr w:type="spellStart"/>
+            <w:r>
+              <w:rPr>
+                <w:rFonts w:ascii="Cambria" w:eastAsia="SimSun" w:hAnsi="Cambria"/>
+                <w:sz w:val="24"/>
+                <w:szCs w:val="24"/>
+              </w:rPr>
+              <w:t>hệ</w:t>
+            </w:r>
+            <w:proofErr w:type="spellEnd"/>
+            <w:r>
+              <w:rPr>
+                <w:rFonts w:ascii="Cambria" w:eastAsia="SimSun" w:hAnsi="Cambria"/>
+                <w:sz w:val="24"/>
+                <w:szCs w:val="24"/>
+              </w:rPr>
+              <w:t xml:space="preserve"> </w:t>
+            </w:r>
+            <w:proofErr w:type="spellStart"/>
+            <w:r>
+              <w:rPr>
+                <w:rFonts w:ascii="Cambria" w:eastAsia="SimSun" w:hAnsi="Cambria"/>
+                <w:sz w:val="24"/>
+                <w:szCs w:val="24"/>
+              </w:rPr>
+              <w:t>thống</w:t>
+            </w:r>
+            <w:proofErr w:type="spellEnd"/>
+            <w:r>
+              <w:rPr>
+                <w:rFonts w:ascii="Cambria" w:eastAsia="SimSun" w:hAnsi="Cambria"/>
+                <w:sz w:val="24"/>
+                <w:szCs w:val="24"/>
+              </w:rPr>
+              <w:t xml:space="preserve"> FAT32.</w:t>
+            </w:r>
+          </w:p>
+        </w:tc>
+        <w:tc>
+          <w:tcPr>
+            <w:tcW w:w="2376" w:type="dxa"/>
+            <w:vAlign w:val="center"/>
+          </w:tcPr>
+          <w:p>
+            <w:pPr>
+              <w:pStyle w:val="oancuaDanhsach"/>
+              <w:keepLines/>
+              <w:spacing w:before="120" w:after="120"/>
+              <w:ind w:left="340"/>
+              <w:jc w:val="center"/>
+              <w:rPr>
+                <w:rFonts w:ascii="Cambria" w:eastAsia="SimSun" w:hAnsi="Cambria"/>
+                <w:sz w:val="24"/>
+                <w:szCs w:val="24"/>
+              </w:rPr>
+            </w:pPr>
+            <w:r>
+              <w:rPr>
+                <w:rFonts w:ascii="Cambria" w:eastAsia="SimSun" w:hAnsi="Cambria"/>
+                <w:sz w:val="24"/>
+                <w:szCs w:val="24"/>
+              </w:rPr>
+              <w:t>100%</w:t>
+            </w:r>
+          </w:p>
+        </w:tc>
+      </w:tr>
+      <w:tr>
+        <w:trPr>
+          <w:trHeight w:val="1160"/>
+        </w:trPr>
+        <w:tc>
+          <w:tcPr>
+            <w:tcW w:w="1457" w:type="dxa"/>
+            <w:vAlign w:val="center"/>
+          </w:tcPr>
+          <w:p>
+            <w:pPr>
+              <w:rPr>
+                <w:rFonts w:ascii="Cambria" w:hAnsi="Cambria"/>
+                <w:sz w:val="24"/>
+                <w:szCs w:val="24"/>
+              </w:rPr>
+            </w:pPr>
+            <w:r>
+              <w:rPr>
+                <w:rFonts w:ascii="Cambria" w:hAnsi="Cambria"/>
+                <w:sz w:val="24"/>
+                <w:szCs w:val="24"/>
+              </w:rPr>
+              <w:t>19127040</w:t>
+            </w:r>
+          </w:p>
+        </w:tc>
+        <w:tc>
+          <w:tcPr>
+            <w:tcW w:w="1582" w:type="dxa"/>
+            <w:vAlign w:val="center"/>
+          </w:tcPr>
+          <w:p>
+            <w:pPr>
+              <w:rPr>
+                <w:rFonts w:ascii="Cambria" w:hAnsi="Cambria"/>
+                <w:sz w:val="24"/>
+                <w:szCs w:val="24"/>
+              </w:rPr>
+            </w:pPr>
+            <w:r>
+              <w:rPr>
+                <w:rFonts w:ascii="Cambria" w:hAnsi="Cambria"/>
+                <w:sz w:val="24"/>
+                <w:szCs w:val="24"/>
+              </w:rPr>
+              <w:t>Trần Ngọc Lam</w:t>
+            </w:r>
+          </w:p>
+        </w:tc>
+        <w:tc>
+          <w:tcPr>
+            <w:tcW w:w="3606" w:type="dxa"/>
+            <w:vAlign w:val="center"/>
+          </w:tcPr>
+          <w:p>
+            <w:pPr>
+              <w:pStyle w:val="oancuaDanhsach"/>
+              <w:numPr>
+                <w:ilvl w:val="0"/>
+                <w:numId w:val="8"/>
+              </w:numPr>
+              <w:ind w:left="340" w:hanging="340"/>
+              <w:jc w:val="both"/>
+              <w:rPr>
+                <w:rFonts w:ascii="Cambria" w:hAnsi="Cambria"/>
+                <w:sz w:val="24"/>
+                <w:szCs w:val="24"/>
+              </w:rPr>
+            </w:pPr>
+            <w:proofErr w:type="spellStart"/>
+            <w:r>
+              <w:rPr>
+                <w:rFonts w:ascii="Cambria" w:eastAsia="SimSun" w:hAnsi="Cambria"/>
+                <w:sz w:val="24"/>
+                <w:szCs w:val="24"/>
+              </w:rPr>
+              <w:t>Viết</w:t>
+            </w:r>
+            <w:proofErr w:type="spellEnd"/>
+            <w:r>
+              <w:rPr>
+                <w:rFonts w:ascii="Cambria" w:eastAsia="SimSun" w:hAnsi="Cambria"/>
+                <w:sz w:val="24"/>
+                <w:szCs w:val="24"/>
+              </w:rPr>
+              <w:t xml:space="preserve"> </w:t>
+            </w:r>
+            <w:proofErr w:type="spellStart"/>
+            <w:r>
+              <w:rPr>
+                <w:rFonts w:ascii="Cambria" w:eastAsia="SimSun" w:hAnsi="Cambria"/>
+                <w:sz w:val="24"/>
+                <w:szCs w:val="24"/>
+              </w:rPr>
+              <w:t>báo</w:t>
+            </w:r>
+            <w:proofErr w:type="spellEnd"/>
+            <w:r>
+              <w:rPr>
+                <w:rFonts w:ascii="Cambria" w:eastAsia="SimSun" w:hAnsi="Cambria"/>
+                <w:sz w:val="24"/>
+                <w:szCs w:val="24"/>
+              </w:rPr>
+              <w:t xml:space="preserve"> </w:t>
+            </w:r>
+            <w:proofErr w:type="spellStart"/>
+            <w:r>
+              <w:rPr>
+                <w:rFonts w:ascii="Cambria" w:eastAsia="SimSun" w:hAnsi="Cambria"/>
+                <w:sz w:val="24"/>
+                <w:szCs w:val="24"/>
+              </w:rPr>
+              <w:t>cáo</w:t>
+            </w:r>
+            <w:proofErr w:type="spellEnd"/>
+            <w:r>
+              <w:rPr>
+                <w:rFonts w:ascii="Cambria" w:eastAsia="SimSun" w:hAnsi="Cambria"/>
+                <w:sz w:val="24"/>
+                <w:szCs w:val="24"/>
+              </w:rPr>
+              <w:t>.</w:t>
             </w:r>
           </w:p>
           <w:p>
@@ -3585,84 +4058,247 @@
                 <w:ilvl w:val="0"/>
                 <w:numId w:val="8"/>
               </w:numPr>
-              <w:ind w:left="340" w:hanging="180"/>
-              <w:rPr>
-                <w:rFonts w:ascii="Cambria" w:hAnsi="Cambria"/>
-                <w:sz w:val="28"/>
-                <w:szCs w:val="28"/>
+              <w:ind w:left="340" w:hanging="340"/>
+              <w:jc w:val="both"/>
+              <w:rPr>
+                <w:rFonts w:ascii="Cambria" w:hAnsi="Cambria"/>
+                <w:sz w:val="24"/>
+                <w:szCs w:val="24"/>
               </w:rPr>
             </w:pPr>
             <w:proofErr w:type="spellStart"/>
             <w:r>
               <w:rPr>
+                <w:rFonts w:ascii="Cambria" w:hAnsi="Cambria"/>
+                <w:sz w:val="24"/>
+                <w:szCs w:val="24"/>
+              </w:rPr>
+              <w:t>Xây</w:t>
+            </w:r>
+            <w:proofErr w:type="spellEnd"/>
+            <w:r>
+              <w:rPr>
+                <w:rFonts w:ascii="Cambria" w:hAnsi="Cambria"/>
+                <w:sz w:val="24"/>
+                <w:szCs w:val="24"/>
+              </w:rPr>
+              <w:t xml:space="preserve"> </w:t>
+            </w:r>
+            <w:proofErr w:type="spellStart"/>
+            <w:r>
+              <w:rPr>
+                <w:rFonts w:ascii="Cambria" w:hAnsi="Cambria"/>
+                <w:sz w:val="24"/>
+                <w:szCs w:val="24"/>
+              </w:rPr>
+              <w:t>dựng</w:t>
+            </w:r>
+            <w:proofErr w:type="spellEnd"/>
+            <w:r>
+              <w:rPr>
+                <w:rFonts w:ascii="Cambria" w:hAnsi="Cambria"/>
+                <w:sz w:val="24"/>
+                <w:szCs w:val="24"/>
+              </w:rPr>
+              <w:t xml:space="preserve"> </w:t>
+            </w:r>
+            <w:proofErr w:type="spellStart"/>
+            <w:r>
+              <w:rPr>
+                <w:rFonts w:ascii="Cambria" w:hAnsi="Cambria"/>
+                <w:sz w:val="24"/>
+                <w:szCs w:val="24"/>
+              </w:rPr>
+              <w:t>giao</w:t>
+            </w:r>
+            <w:proofErr w:type="spellEnd"/>
+            <w:r>
+              <w:rPr>
+                <w:rFonts w:ascii="Cambria" w:hAnsi="Cambria"/>
+                <w:sz w:val="24"/>
+                <w:szCs w:val="24"/>
+              </w:rPr>
+              <w:t xml:space="preserve"> </w:t>
+            </w:r>
+            <w:proofErr w:type="spellStart"/>
+            <w:r>
+              <w:rPr>
+                <w:rFonts w:ascii="Cambria" w:hAnsi="Cambria"/>
+                <w:sz w:val="24"/>
+                <w:szCs w:val="24"/>
+              </w:rPr>
+              <w:t>diện</w:t>
+            </w:r>
+            <w:proofErr w:type="spellEnd"/>
+            <w:r>
+              <w:rPr>
+                <w:rFonts w:ascii="Cambria" w:hAnsi="Cambria"/>
+                <w:sz w:val="24"/>
+                <w:szCs w:val="24"/>
+              </w:rPr>
+              <w:t xml:space="preserve"> </w:t>
+            </w:r>
+            <w:proofErr w:type="spellStart"/>
+            <w:r>
+              <w:rPr>
+                <w:rFonts w:ascii="Cambria" w:hAnsi="Cambria"/>
+                <w:sz w:val="24"/>
+                <w:szCs w:val="24"/>
+              </w:rPr>
+              <w:t>hiển</w:t>
+            </w:r>
+            <w:proofErr w:type="spellEnd"/>
+            <w:r>
+              <w:rPr>
+                <w:rFonts w:ascii="Cambria" w:hAnsi="Cambria"/>
+                <w:sz w:val="24"/>
+                <w:szCs w:val="24"/>
+              </w:rPr>
+              <w:t xml:space="preserve"> </w:t>
+            </w:r>
+            <w:proofErr w:type="spellStart"/>
+            <w:r>
+              <w:rPr>
+                <w:rFonts w:ascii="Cambria" w:hAnsi="Cambria"/>
+                <w:sz w:val="24"/>
+                <w:szCs w:val="24"/>
+              </w:rPr>
+              <w:t>thị</w:t>
+            </w:r>
+            <w:proofErr w:type="spellEnd"/>
+            <w:r>
+              <w:rPr>
+                <w:rFonts w:ascii="Cambria" w:hAnsi="Cambria"/>
+                <w:sz w:val="24"/>
+                <w:szCs w:val="24"/>
+              </w:rPr>
+              <w:t xml:space="preserve"> </w:t>
+            </w:r>
+            <w:proofErr w:type="spellStart"/>
+            <w:r>
+              <w:rPr>
+                <w:rFonts w:ascii="Cambria" w:hAnsi="Cambria"/>
+                <w:sz w:val="24"/>
+                <w:szCs w:val="24"/>
+              </w:rPr>
+              <w:t>thông</w:t>
+            </w:r>
+            <w:proofErr w:type="spellEnd"/>
+            <w:r>
+              <w:rPr>
+                <w:rFonts w:ascii="Cambria" w:hAnsi="Cambria"/>
+                <w:sz w:val="24"/>
+                <w:szCs w:val="24"/>
+              </w:rPr>
+              <w:t xml:space="preserve"> tin </w:t>
+            </w:r>
+            <w:proofErr w:type="spellStart"/>
+            <w:r>
+              <w:rPr>
+                <w:rFonts w:ascii="Cambria" w:hAnsi="Cambria"/>
+                <w:sz w:val="24"/>
+                <w:szCs w:val="24"/>
+              </w:rPr>
+              <w:t>cho</w:t>
+            </w:r>
+            <w:proofErr w:type="spellEnd"/>
+            <w:r>
+              <w:rPr>
+                <w:rFonts w:ascii="Cambria" w:hAnsi="Cambria"/>
+                <w:sz w:val="24"/>
+                <w:szCs w:val="24"/>
+              </w:rPr>
+              <w:t xml:space="preserve"> </w:t>
+            </w:r>
+            <w:proofErr w:type="spellStart"/>
+            <w:r>
+              <w:rPr>
+                <w:rFonts w:ascii="Cambria" w:hAnsi="Cambria"/>
+                <w:sz w:val="24"/>
+                <w:szCs w:val="24"/>
+              </w:rPr>
+              <w:t>chương</w:t>
+            </w:r>
+            <w:proofErr w:type="spellEnd"/>
+            <w:r>
+              <w:rPr>
+                <w:rFonts w:ascii="Cambria" w:hAnsi="Cambria"/>
+                <w:sz w:val="24"/>
+                <w:szCs w:val="24"/>
+              </w:rPr>
+              <w:t xml:space="preserve"> </w:t>
+            </w:r>
+            <w:proofErr w:type="spellStart"/>
+            <w:r>
+              <w:rPr>
+                <w:rFonts w:ascii="Cambria" w:hAnsi="Cambria"/>
+                <w:sz w:val="24"/>
+                <w:szCs w:val="24"/>
+              </w:rPr>
+              <w:t>trình</w:t>
+            </w:r>
+            <w:proofErr w:type="spellEnd"/>
+            <w:r>
+              <w:rPr>
+                <w:rFonts w:ascii="Cambria" w:hAnsi="Cambria"/>
+                <w:sz w:val="24"/>
+                <w:szCs w:val="24"/>
+              </w:rPr>
+              <w:t>.</w:t>
+            </w:r>
+          </w:p>
+        </w:tc>
+        <w:tc>
+          <w:tcPr>
+            <w:tcW w:w="2376" w:type="dxa"/>
+            <w:vAlign w:val="center"/>
+          </w:tcPr>
+          <w:p>
+            <w:pPr>
+              <w:pStyle w:val="oancuaDanhsach"/>
+              <w:keepLines/>
+              <w:spacing w:before="120" w:after="120"/>
+              <w:ind w:left="340"/>
+              <w:jc w:val="center"/>
+              <w:rPr>
                 <w:rFonts w:ascii="Cambria" w:eastAsia="SimSun" w:hAnsi="Cambria"/>
-                <w:sz w:val="28"/>
-                <w:szCs w:val="28"/>
-              </w:rPr>
-              <w:t>Viết</w:t>
-            </w:r>
-            <w:proofErr w:type="spellEnd"/>
+                <w:sz w:val="24"/>
+                <w:szCs w:val="24"/>
+              </w:rPr>
+            </w:pPr>
             <w:r>
               <w:rPr>
                 <w:rFonts w:ascii="Cambria" w:eastAsia="SimSun" w:hAnsi="Cambria"/>
-                <w:sz w:val="28"/>
-                <w:szCs w:val="28"/>
-              </w:rPr>
-              <w:t xml:space="preserve"> </w:t>
-            </w:r>
-            <w:proofErr w:type="spellStart"/>
-            <w:r>
-              <w:rPr>
-                <w:rFonts w:ascii="Cambria" w:eastAsia="SimSun" w:hAnsi="Cambria"/>
-                <w:sz w:val="28"/>
-                <w:szCs w:val="28"/>
-              </w:rPr>
-              <w:t>báo</w:t>
-            </w:r>
-            <w:proofErr w:type="spellEnd"/>
-            <w:r>
-              <w:rPr>
-                <w:rFonts w:ascii="Cambria" w:eastAsia="SimSun" w:hAnsi="Cambria"/>
-                <w:sz w:val="28"/>
-                <w:szCs w:val="28"/>
-              </w:rPr>
-              <w:t xml:space="preserve"> </w:t>
-            </w:r>
-            <w:proofErr w:type="spellStart"/>
-            <w:r>
-              <w:rPr>
-                <w:rFonts w:ascii="Cambria" w:eastAsia="SimSun" w:hAnsi="Cambria"/>
-                <w:sz w:val="28"/>
-                <w:szCs w:val="28"/>
-              </w:rPr>
-              <w:t>cáo</w:t>
-            </w:r>
-            <w:proofErr w:type="spellEnd"/>
+                <w:sz w:val="24"/>
+                <w:szCs w:val="24"/>
+              </w:rPr>
+              <w:t>100%</w:t>
+            </w:r>
           </w:p>
         </w:tc>
       </w:tr>
       <w:tr>
         <w:trPr>
-          <w:trHeight w:val="3716"/>
+          <w:trHeight w:val="2330"/>
         </w:trPr>
         <w:tc>
           <w:tcPr>
-            <w:tcW w:w="1435" w:type="dxa"/>
+            <w:tcW w:w="1457" w:type="dxa"/>
             <w:vAlign w:val="center"/>
           </w:tcPr>
           <w:p>
             <w:pPr>
               <w:rPr>
                 <w:rFonts w:ascii="Cambria" w:hAnsi="Cambria"/>
-                <w:sz w:val="28"/>
-                <w:szCs w:val="28"/>
+                <w:sz w:val="24"/>
+                <w:szCs w:val="24"/>
               </w:rPr>
             </w:pPr>
             <w:r>
               <w:rPr>
                 <w:rFonts w:ascii="Cambria" w:hAnsi="Cambria"/>
-                <w:sz w:val="28"/>
-                <w:szCs w:val="28"/>
+                <w:sz w:val="24"/>
+                <w:szCs w:val="24"/>
               </w:rPr>
               <w:t>19127064</w:t>
             </w:r>
@@ -3670,22 +4306,22 @@
         </w:tc>
         <w:tc>
           <w:tcPr>
-            <w:tcW w:w="2520" w:type="dxa"/>
+            <w:tcW w:w="1582" w:type="dxa"/>
             <w:vAlign w:val="center"/>
           </w:tcPr>
           <w:p>
             <w:pPr>
               <w:rPr>
                 <w:rFonts w:ascii="Cambria" w:hAnsi="Cambria"/>
-                <w:sz w:val="28"/>
-                <w:szCs w:val="28"/>
+                <w:sz w:val="24"/>
+                <w:szCs w:val="24"/>
               </w:rPr>
             </w:pPr>
             <w:r>
               <w:rPr>
                 <w:rFonts w:ascii="Cambria" w:hAnsi="Cambria"/>
-                <w:sz w:val="28"/>
-                <w:szCs w:val="28"/>
+                <w:sz w:val="24"/>
+                <w:szCs w:val="24"/>
               </w:rPr>
               <w:t xml:space="preserve">Lê Minh </w:t>
             </w:r>
@@ -3693,8 +4329,8 @@
             <w:r>
               <w:rPr>
                 <w:rFonts w:ascii="Cambria" w:hAnsi="Cambria"/>
-                <w:sz w:val="28"/>
-                <w:szCs w:val="28"/>
+                <w:sz w:val="24"/>
+                <w:szCs w:val="24"/>
               </w:rPr>
               <w:t>Sĩ</w:t>
             </w:r>
@@ -3703,7 +4339,7 @@
         </w:tc>
         <w:tc>
           <w:tcPr>
-            <w:tcW w:w="5061" w:type="dxa"/>
+            <w:tcW w:w="3606" w:type="dxa"/>
             <w:vAlign w:val="center"/>
           </w:tcPr>
           <w:p>
@@ -3715,30 +4351,29 @@
                 <w:numId w:val="9"/>
               </w:numPr>
               <w:spacing w:before="120" w:after="120"/>
-              <w:ind w:left="340" w:hanging="180"/>
+              <w:ind w:left="270" w:hanging="340"/>
               <w:jc w:val="both"/>
               <w:rPr>
                 <w:rFonts w:ascii="Cambria" w:eastAsia="SimSun" w:hAnsi="Cambria"/>
-                <w:i/>
-                <w:sz w:val="28"/>
-                <w:szCs w:val="28"/>
+                <w:sz w:val="24"/>
+                <w:szCs w:val="24"/>
               </w:rPr>
             </w:pPr>
             <w:proofErr w:type="spellStart"/>
             <w:r>
               <w:rPr>
                 <w:rFonts w:ascii="Cambria" w:eastAsia="SimSun" w:hAnsi="Cambria"/>
-                <w:sz w:val="28"/>
-                <w:szCs w:val="28"/>
-              </w:rPr>
-              <w:t>Thiết</w:t>
+                <w:sz w:val="24"/>
+                <w:szCs w:val="24"/>
+              </w:rPr>
+              <w:t>Đọc</w:t>
             </w:r>
             <w:proofErr w:type="spellEnd"/>
             <w:r>
               <w:rPr>
                 <w:rFonts w:ascii="Cambria" w:eastAsia="SimSun" w:hAnsi="Cambria"/>
-                <w:sz w:val="28"/>
-                <w:szCs w:val="28"/>
+                <w:sz w:val="24"/>
+                <w:szCs w:val="24"/>
               </w:rPr>
               <w:t xml:space="preserve"> </w:t>
             </w:r>
@@ -3746,17 +4381,17 @@
             <w:r>
               <w:rPr>
                 <w:rFonts w:ascii="Cambria" w:eastAsia="SimSun" w:hAnsi="Cambria"/>
-                <w:sz w:val="28"/>
-                <w:szCs w:val="28"/>
-              </w:rPr>
-              <w:t>kế</w:t>
+                <w:sz w:val="24"/>
+                <w:szCs w:val="24"/>
+              </w:rPr>
+              <w:t>các</w:t>
             </w:r>
             <w:proofErr w:type="spellEnd"/>
             <w:r>
               <w:rPr>
                 <w:rFonts w:ascii="Cambria" w:eastAsia="SimSun" w:hAnsi="Cambria"/>
-                <w:sz w:val="28"/>
-                <w:szCs w:val="28"/>
+                <w:sz w:val="24"/>
+                <w:szCs w:val="24"/>
               </w:rPr>
               <w:t xml:space="preserve"> </w:t>
             </w:r>
@@ -3764,35 +4399,35 @@
             <w:r>
               <w:rPr>
                 <w:rFonts w:ascii="Cambria" w:eastAsia="SimSun" w:hAnsi="Cambria"/>
-                <w:sz w:val="28"/>
-                <w:szCs w:val="28"/>
-              </w:rPr>
-              <w:t>cấu</w:t>
+                <w:sz w:val="24"/>
+                <w:szCs w:val="24"/>
+              </w:rPr>
+              <w:t>thông</w:t>
             </w:r>
             <w:proofErr w:type="spellEnd"/>
             <w:r>
               <w:rPr>
                 <w:rFonts w:ascii="Cambria" w:eastAsia="SimSun" w:hAnsi="Cambria"/>
-                <w:sz w:val="28"/>
-                <w:szCs w:val="28"/>
-              </w:rPr>
-              <w:t xml:space="preserve"> </w:t>
+                <w:sz w:val="24"/>
+                <w:szCs w:val="24"/>
+              </w:rPr>
+              <w:t xml:space="preserve"> tin </w:t>
             </w:r>
             <w:proofErr w:type="spellStart"/>
             <w:r>
               <w:rPr>
                 <w:rFonts w:ascii="Cambria" w:eastAsia="SimSun" w:hAnsi="Cambria"/>
-                <w:sz w:val="28"/>
-                <w:szCs w:val="28"/>
-              </w:rPr>
-              <w:t>trúc</w:t>
+                <w:sz w:val="24"/>
+                <w:szCs w:val="24"/>
+              </w:rPr>
+              <w:t>được</w:t>
             </w:r>
             <w:proofErr w:type="spellEnd"/>
             <w:r>
               <w:rPr>
                 <w:rFonts w:ascii="Cambria" w:eastAsia="SimSun" w:hAnsi="Cambria"/>
-                <w:sz w:val="28"/>
-                <w:szCs w:val="28"/>
+                <w:sz w:val="24"/>
+                <w:szCs w:val="24"/>
               </w:rPr>
               <w:t xml:space="preserve"> </w:t>
             </w:r>
@@ -3800,17 +4435,17 @@
             <w:r>
               <w:rPr>
                 <w:rFonts w:ascii="Cambria" w:eastAsia="SimSun" w:hAnsi="Cambria"/>
-                <w:sz w:val="28"/>
-                <w:szCs w:val="28"/>
-              </w:rPr>
-              <w:t>của</w:t>
+                <w:sz w:val="24"/>
+                <w:szCs w:val="24"/>
+              </w:rPr>
+              <w:t>mô</w:t>
             </w:r>
             <w:proofErr w:type="spellEnd"/>
             <w:r>
               <w:rPr>
                 <w:rFonts w:ascii="Cambria" w:eastAsia="SimSun" w:hAnsi="Cambria"/>
-                <w:sz w:val="28"/>
-                <w:szCs w:val="28"/>
+                <w:sz w:val="24"/>
+                <w:szCs w:val="24"/>
               </w:rPr>
               <w:t xml:space="preserve"> </w:t>
             </w:r>
@@ -3818,17 +4453,17 @@
             <w:r>
               <w:rPr>
                 <w:rFonts w:ascii="Cambria" w:eastAsia="SimSun" w:hAnsi="Cambria"/>
-                <w:sz w:val="28"/>
-                <w:szCs w:val="28"/>
-              </w:rPr>
-              <w:t>các</w:t>
+                <w:sz w:val="24"/>
+                <w:szCs w:val="24"/>
+              </w:rPr>
+              <w:t>tả</w:t>
             </w:r>
             <w:proofErr w:type="spellEnd"/>
             <w:r>
               <w:rPr>
                 <w:rFonts w:ascii="Cambria" w:eastAsia="SimSun" w:hAnsi="Cambria"/>
-                <w:sz w:val="28"/>
-                <w:szCs w:val="28"/>
+                <w:sz w:val="24"/>
+                <w:szCs w:val="24"/>
               </w:rPr>
               <w:t xml:space="preserve"> </w:t>
             </w:r>
@@ -3836,109 +4471,52 @@
             <w:r>
               <w:rPr>
                 <w:rFonts w:ascii="Cambria" w:eastAsia="SimSun" w:hAnsi="Cambria"/>
-                <w:sz w:val="28"/>
-                <w:szCs w:val="28"/>
-              </w:rPr>
-              <w:t>thông</w:t>
+                <w:sz w:val="24"/>
+                <w:szCs w:val="24"/>
+              </w:rPr>
+              <w:t>trong</w:t>
             </w:r>
             <w:proofErr w:type="spellEnd"/>
             <w:r>
               <w:rPr>
                 <w:rFonts w:ascii="Cambria" w:eastAsia="SimSun" w:hAnsi="Cambria"/>
-                <w:sz w:val="28"/>
-                <w:szCs w:val="28"/>
-              </w:rPr>
-              <w:t xml:space="preserve"> </w:t>
-            </w:r>
-            <w:proofErr w:type="spellStart"/>
+                <w:sz w:val="24"/>
+                <w:szCs w:val="24"/>
+              </w:rPr>
+              <w:t xml:space="preserve"> </w:t>
+            </w:r>
             <w:r>
               <w:rPr>
                 <w:rFonts w:ascii="Cambria" w:eastAsia="SimSun" w:hAnsi="Cambria"/>
-                <w:sz w:val="28"/>
-                <w:szCs w:val="28"/>
-              </w:rPr>
-              <w:t>điệp</w:t>
-            </w:r>
-            <w:proofErr w:type="spellEnd"/>
+                <w:sz w:val="24"/>
+                <w:szCs w:val="24"/>
+              </w:rPr>
+              <w:t xml:space="preserve">Partition </w:t>
+            </w:r>
             <w:r>
               <w:rPr>
                 <w:rFonts w:ascii="Cambria" w:eastAsia="SimSun" w:hAnsi="Cambria"/>
-                <w:sz w:val="28"/>
-                <w:szCs w:val="28"/>
-              </w:rPr>
-              <w:t xml:space="preserve">: </w:t>
-            </w:r>
-            <w:proofErr w:type="spellStart"/>
+                <w:sz w:val="24"/>
+                <w:szCs w:val="24"/>
+              </w:rPr>
+              <w:t>Boot Sector</w:t>
+            </w:r>
             <w:r>
               <w:rPr>
                 <w:rFonts w:ascii="Cambria" w:eastAsia="SimSun" w:hAnsi="Cambria"/>
-                <w:i/>
-                <w:sz w:val="28"/>
-                <w:szCs w:val="28"/>
-              </w:rPr>
-              <w:t>PublicMessage</w:t>
-            </w:r>
-            <w:proofErr w:type="spellEnd"/>
+                <w:sz w:val="24"/>
+                <w:szCs w:val="24"/>
+              </w:rPr>
+              <w:t xml:space="preserve"> (NTFS)</w:t>
+            </w:r>
             <w:r>
               <w:rPr>
                 <w:rFonts w:ascii="Cambria" w:eastAsia="SimSun" w:hAnsi="Cambria"/>
-                <w:i/>
-                <w:sz w:val="28"/>
-                <w:szCs w:val="28"/>
-              </w:rPr>
-              <w:t xml:space="preserve">, </w:t>
-            </w:r>
-            <w:proofErr w:type="spellStart"/>
-            <w:r>
-              <w:rPr>
-                <w:rFonts w:ascii="Cambria" w:eastAsia="SimSun" w:hAnsi="Cambria"/>
-                <w:i/>
-                <w:sz w:val="28"/>
-                <w:szCs w:val="28"/>
-              </w:rPr>
-              <w:t>PrivateMessage</w:t>
-            </w:r>
-            <w:proofErr w:type="spellEnd"/>
-            <w:r>
-              <w:rPr>
-                <w:rFonts w:ascii="Cambria" w:eastAsia="SimSun" w:hAnsi="Cambria"/>
-                <w:i/>
-                <w:sz w:val="28"/>
-                <w:szCs w:val="28"/>
-              </w:rPr>
-              <w:t xml:space="preserve">, </w:t>
-            </w:r>
-            <w:proofErr w:type="spellStart"/>
-            <w:r>
-              <w:rPr>
-                <w:rFonts w:ascii="Cambria" w:eastAsia="SimSun" w:hAnsi="Cambria"/>
-                <w:i/>
-                <w:sz w:val="28"/>
-                <w:szCs w:val="28"/>
-              </w:rPr>
-              <w:t>PrivateFile</w:t>
-            </w:r>
-            <w:proofErr w:type="spellEnd"/>
-            <w:r>
-              <w:rPr>
-                <w:rFonts w:ascii="Cambria" w:eastAsia="SimSun" w:hAnsi="Cambria"/>
-                <w:i/>
-                <w:sz w:val="28"/>
-                <w:szCs w:val="28"/>
-              </w:rPr>
-              <w:t xml:space="preserve">, Login, Logout, Signup, </w:t>
-            </w:r>
-            <w:proofErr w:type="spellStart"/>
-            <w:r>
-              <w:rPr>
-                <w:rFonts w:ascii="Cambria" w:eastAsia="SimSun" w:hAnsi="Cambria"/>
-                <w:i/>
-                <w:sz w:val="28"/>
-                <w:szCs w:val="28"/>
-              </w:rPr>
-              <w:t>UserState</w:t>
-            </w:r>
-            <w:proofErr w:type="spellEnd"/>
+                <w:sz w:val="24"/>
+                <w:szCs w:val="24"/>
+              </w:rPr>
+              <w:t>.</w:t>
+            </w:r>
           </w:p>
           <w:p>
             <w:pPr>
@@ -3949,29 +4527,29 @@
                 <w:numId w:val="9"/>
               </w:numPr>
               <w:spacing w:before="120" w:after="120"/>
-              <w:ind w:left="340" w:hanging="180"/>
+              <w:ind w:left="270" w:hanging="340"/>
               <w:jc w:val="both"/>
               <w:rPr>
                 <w:rFonts w:ascii="Cambria" w:eastAsia="SimSun" w:hAnsi="Cambria"/>
-                <w:sz w:val="28"/>
-                <w:szCs w:val="28"/>
+                <w:sz w:val="24"/>
+                <w:szCs w:val="24"/>
               </w:rPr>
             </w:pPr>
             <w:proofErr w:type="spellStart"/>
             <w:r>
               <w:rPr>
                 <w:rFonts w:ascii="Cambria" w:eastAsia="SimSun" w:hAnsi="Cambria"/>
-                <w:sz w:val="28"/>
-                <w:szCs w:val="28"/>
-              </w:rPr>
-              <w:t>Xây</w:t>
+                <w:sz w:val="24"/>
+                <w:szCs w:val="24"/>
+              </w:rPr>
+              <w:t>Đọc</w:t>
             </w:r>
             <w:proofErr w:type="spellEnd"/>
             <w:r>
               <w:rPr>
                 <w:rFonts w:ascii="Cambria" w:eastAsia="SimSun" w:hAnsi="Cambria"/>
-                <w:sz w:val="28"/>
-                <w:szCs w:val="28"/>
+                <w:sz w:val="24"/>
+                <w:szCs w:val="24"/>
               </w:rPr>
               <w:t xml:space="preserve"> </w:t>
             </w:r>
@@ -3979,17 +4557,17 @@
             <w:r>
               <w:rPr>
                 <w:rFonts w:ascii="Cambria" w:eastAsia="SimSun" w:hAnsi="Cambria"/>
-                <w:sz w:val="28"/>
-                <w:szCs w:val="28"/>
-              </w:rPr>
-              <w:t>dựng</w:t>
+                <w:sz w:val="24"/>
+                <w:szCs w:val="24"/>
+              </w:rPr>
+              <w:t>và</w:t>
             </w:r>
             <w:proofErr w:type="spellEnd"/>
             <w:r>
               <w:rPr>
                 <w:rFonts w:ascii="Cambria" w:eastAsia="SimSun" w:hAnsi="Cambria"/>
-                <w:sz w:val="28"/>
-                <w:szCs w:val="28"/>
+                <w:sz w:val="24"/>
+                <w:szCs w:val="24"/>
               </w:rPr>
               <w:t xml:space="preserve"> </w:t>
             </w:r>
@@ -3997,17 +4575,17 @@
             <w:r>
               <w:rPr>
                 <w:rFonts w:ascii="Cambria" w:eastAsia="SimSun" w:hAnsi="Cambria"/>
-                <w:sz w:val="28"/>
-                <w:szCs w:val="28"/>
-              </w:rPr>
-              <w:t>giao</w:t>
+                <w:sz w:val="24"/>
+                <w:szCs w:val="24"/>
+              </w:rPr>
+              <w:t>phân</w:t>
             </w:r>
             <w:proofErr w:type="spellEnd"/>
             <w:r>
               <w:rPr>
                 <w:rFonts w:ascii="Cambria" w:eastAsia="SimSun" w:hAnsi="Cambria"/>
-                <w:sz w:val="28"/>
-                <w:szCs w:val="28"/>
+                <w:sz w:val="24"/>
+                <w:szCs w:val="24"/>
               </w:rPr>
               <w:t xml:space="preserve"> </w:t>
             </w:r>
@@ -4015,253 +4593,27 @@
             <w:r>
               <w:rPr>
                 <w:rFonts w:ascii="Cambria" w:eastAsia="SimSun" w:hAnsi="Cambria"/>
-                <w:sz w:val="28"/>
-                <w:szCs w:val="28"/>
-              </w:rPr>
-              <w:t>thức</w:t>
+                <w:sz w:val="24"/>
+                <w:szCs w:val="24"/>
+              </w:rPr>
+              <w:t>tích</w:t>
             </w:r>
             <w:proofErr w:type="spellEnd"/>
             <w:r>
               <w:rPr>
                 <w:rFonts w:ascii="Cambria" w:eastAsia="SimSun" w:hAnsi="Cambria"/>
-                <w:sz w:val="28"/>
-                <w:szCs w:val="28"/>
-              </w:rPr>
-              <w:t xml:space="preserve"> </w:t>
-            </w:r>
-            <w:proofErr w:type="spellStart"/>
+                <w:sz w:val="24"/>
+                <w:szCs w:val="24"/>
+              </w:rPr>
+              <w:t xml:space="preserve"> Master file table</w:t>
+            </w:r>
             <w:r>
               <w:rPr>
                 <w:rFonts w:ascii="Cambria" w:eastAsia="SimSun" w:hAnsi="Cambria"/>
-                <w:sz w:val="28"/>
-                <w:szCs w:val="28"/>
-              </w:rPr>
-              <w:t>trao</w:t>
-            </w:r>
-            <w:proofErr w:type="spellEnd"/>
-            <w:r>
-              <w:rPr>
-                <w:rFonts w:ascii="Cambria" w:eastAsia="SimSun" w:hAnsi="Cambria"/>
-                <w:sz w:val="28"/>
-                <w:szCs w:val="28"/>
-              </w:rPr>
-              <w:t xml:space="preserve"> </w:t>
-            </w:r>
-            <w:proofErr w:type="spellStart"/>
-            <w:r>
-              <w:rPr>
-                <w:rFonts w:ascii="Cambria" w:eastAsia="SimSun" w:hAnsi="Cambria"/>
-                <w:sz w:val="28"/>
-                <w:szCs w:val="28"/>
-              </w:rPr>
-              <w:t>đổi</w:t>
-            </w:r>
-            <w:proofErr w:type="spellEnd"/>
-            <w:r>
-              <w:rPr>
-                <w:rFonts w:ascii="Cambria" w:eastAsia="SimSun" w:hAnsi="Cambria"/>
-                <w:sz w:val="28"/>
-                <w:szCs w:val="28"/>
-              </w:rPr>
-              <w:t xml:space="preserve"> </w:t>
-            </w:r>
-            <w:proofErr w:type="spellStart"/>
-            <w:r>
-              <w:rPr>
-                <w:rFonts w:ascii="Cambria" w:eastAsia="SimSun" w:hAnsi="Cambria"/>
-                <w:sz w:val="28"/>
-                <w:szCs w:val="28"/>
-              </w:rPr>
-              <w:t>giữa</w:t>
-            </w:r>
-            <w:proofErr w:type="spellEnd"/>
-            <w:r>
-              <w:rPr>
-                <w:rFonts w:ascii="Cambria" w:eastAsia="SimSun" w:hAnsi="Cambria"/>
-                <w:sz w:val="28"/>
-                <w:szCs w:val="28"/>
-              </w:rPr>
-              <w:t xml:space="preserve"> client </w:t>
-            </w:r>
-            <w:proofErr w:type="spellStart"/>
-            <w:r>
-              <w:rPr>
-                <w:rFonts w:ascii="Cambria" w:eastAsia="SimSun" w:hAnsi="Cambria"/>
-                <w:sz w:val="28"/>
-                <w:szCs w:val="28"/>
-              </w:rPr>
-              <w:t>và</w:t>
-            </w:r>
-            <w:proofErr w:type="spellEnd"/>
-            <w:r>
-              <w:rPr>
-                <w:rFonts w:ascii="Cambria" w:eastAsia="SimSun" w:hAnsi="Cambria"/>
-                <w:sz w:val="28"/>
-                <w:szCs w:val="28"/>
-              </w:rPr>
-              <w:t xml:space="preserve"> server.</w:t>
-            </w:r>
-          </w:p>
-          <w:p>
-            <w:pPr>
-              <w:pStyle w:val="oancuaDanhsach"/>
-              <w:keepLines/>
-              <w:numPr>
-                <w:ilvl w:val="0"/>
-                <w:numId w:val="9"/>
-              </w:numPr>
-              <w:spacing w:before="120" w:after="120"/>
-              <w:ind w:left="340" w:hanging="180"/>
-              <w:jc w:val="both"/>
-              <w:rPr>
-                <w:rFonts w:ascii="Cambria" w:eastAsia="SimSun" w:hAnsi="Cambria"/>
-                <w:sz w:val="28"/>
-                <w:szCs w:val="28"/>
-              </w:rPr>
-            </w:pPr>
-            <w:proofErr w:type="spellStart"/>
-            <w:r>
-              <w:rPr>
-                <w:rFonts w:ascii="Cambria" w:eastAsia="SimSun" w:hAnsi="Cambria"/>
-                <w:sz w:val="28"/>
-                <w:szCs w:val="28"/>
-              </w:rPr>
-              <w:t>Xử</w:t>
-            </w:r>
-            <w:proofErr w:type="spellEnd"/>
-            <w:r>
-              <w:rPr>
-                <w:rFonts w:ascii="Cambria" w:eastAsia="SimSun" w:hAnsi="Cambria"/>
-                <w:sz w:val="28"/>
-                <w:szCs w:val="28"/>
-              </w:rPr>
-              <w:t xml:space="preserve"> </w:t>
-            </w:r>
-            <w:proofErr w:type="spellStart"/>
-            <w:r>
-              <w:rPr>
-                <w:rFonts w:ascii="Cambria" w:eastAsia="SimSun" w:hAnsi="Cambria"/>
-                <w:sz w:val="28"/>
-                <w:szCs w:val="28"/>
-              </w:rPr>
-              <w:t>lí</w:t>
-            </w:r>
-            <w:proofErr w:type="spellEnd"/>
-            <w:r>
-              <w:rPr>
-                <w:rFonts w:ascii="Cambria" w:eastAsia="SimSun" w:hAnsi="Cambria"/>
-                <w:sz w:val="28"/>
-                <w:szCs w:val="28"/>
-              </w:rPr>
-              <w:t xml:space="preserve"> </w:t>
-            </w:r>
-            <w:proofErr w:type="spellStart"/>
-            <w:r>
-              <w:rPr>
-                <w:rFonts w:ascii="Cambria" w:eastAsia="SimSun" w:hAnsi="Cambria"/>
-                <w:sz w:val="28"/>
-                <w:szCs w:val="28"/>
-              </w:rPr>
-              <w:t>đa</w:t>
-            </w:r>
-            <w:proofErr w:type="spellEnd"/>
-            <w:r>
-              <w:rPr>
-                <w:rFonts w:ascii="Cambria" w:eastAsia="SimSun" w:hAnsi="Cambria"/>
-                <w:sz w:val="28"/>
-                <w:szCs w:val="28"/>
-              </w:rPr>
-              <w:t xml:space="preserve"> </w:t>
-            </w:r>
-            <w:proofErr w:type="spellStart"/>
-            <w:r>
-              <w:rPr>
-                <w:rFonts w:ascii="Cambria" w:eastAsia="SimSun" w:hAnsi="Cambria"/>
-                <w:sz w:val="28"/>
-                <w:szCs w:val="28"/>
-              </w:rPr>
-              <w:t>luồng</w:t>
-            </w:r>
-            <w:proofErr w:type="spellEnd"/>
-            <w:r>
-              <w:rPr>
-                <w:rFonts w:ascii="Cambria" w:eastAsia="SimSun" w:hAnsi="Cambria"/>
-                <w:sz w:val="28"/>
-                <w:szCs w:val="28"/>
-              </w:rPr>
-              <w:t xml:space="preserve"> </w:t>
-            </w:r>
-            <w:proofErr w:type="spellStart"/>
-            <w:r>
-              <w:rPr>
-                <w:rFonts w:ascii="Cambria" w:eastAsia="SimSun" w:hAnsi="Cambria"/>
-                <w:sz w:val="28"/>
-                <w:szCs w:val="28"/>
-              </w:rPr>
-              <w:t>trong</w:t>
-            </w:r>
-            <w:proofErr w:type="spellEnd"/>
-            <w:r>
-              <w:rPr>
-                <w:rFonts w:ascii="Cambria" w:eastAsia="SimSun" w:hAnsi="Cambria"/>
-                <w:sz w:val="28"/>
-                <w:szCs w:val="28"/>
-              </w:rPr>
-              <w:t xml:space="preserve"> </w:t>
-            </w:r>
-            <w:proofErr w:type="spellStart"/>
-            <w:r>
-              <w:rPr>
-                <w:rFonts w:ascii="Cambria" w:eastAsia="SimSun" w:hAnsi="Cambria"/>
-                <w:sz w:val="28"/>
-                <w:szCs w:val="28"/>
-              </w:rPr>
-              <w:t>gửi</w:t>
-            </w:r>
-            <w:proofErr w:type="spellEnd"/>
-            <w:r>
-              <w:rPr>
-                <w:rFonts w:ascii="Cambria" w:eastAsia="SimSun" w:hAnsi="Cambria"/>
-                <w:sz w:val="28"/>
-                <w:szCs w:val="28"/>
-              </w:rPr>
-              <w:t xml:space="preserve"> </w:t>
-            </w:r>
-            <w:proofErr w:type="spellStart"/>
-            <w:r>
-              <w:rPr>
-                <w:rFonts w:ascii="Cambria" w:eastAsia="SimSun" w:hAnsi="Cambria"/>
-                <w:sz w:val="28"/>
-                <w:szCs w:val="28"/>
-              </w:rPr>
-              <w:t>và</w:t>
-            </w:r>
-            <w:proofErr w:type="spellEnd"/>
-            <w:r>
-              <w:rPr>
-                <w:rFonts w:ascii="Cambria" w:eastAsia="SimSun" w:hAnsi="Cambria"/>
-                <w:sz w:val="28"/>
-                <w:szCs w:val="28"/>
-              </w:rPr>
-              <w:t xml:space="preserve"> </w:t>
-            </w:r>
-            <w:proofErr w:type="spellStart"/>
-            <w:r>
-              <w:rPr>
-                <w:rFonts w:ascii="Cambria" w:eastAsia="SimSun" w:hAnsi="Cambria"/>
-                <w:sz w:val="28"/>
-                <w:szCs w:val="28"/>
-              </w:rPr>
-              <w:t>nhận</w:t>
-            </w:r>
-            <w:proofErr w:type="spellEnd"/>
-            <w:r>
-              <w:rPr>
-                <w:rFonts w:ascii="Cambria" w:eastAsia="SimSun" w:hAnsi="Cambria"/>
-                <w:sz w:val="28"/>
-                <w:szCs w:val="28"/>
-              </w:rPr>
-              <w:t xml:space="preserve"> message.</w:t>
+                <w:sz w:val="24"/>
+                <w:szCs w:val="24"/>
+              </w:rPr>
+              <w:t>.</w:t>
             </w:r>
           </w:p>
           <w:p>
@@ -4271,29 +4623,29 @@
                 <w:ilvl w:val="0"/>
                 <w:numId w:val="9"/>
               </w:numPr>
-              <w:ind w:left="340" w:hanging="180"/>
+              <w:ind w:left="270" w:hanging="340"/>
               <w:jc w:val="both"/>
               <w:rPr>
                 <w:rFonts w:ascii="Cambria" w:hAnsi="Cambria"/>
-                <w:sz w:val="28"/>
-                <w:szCs w:val="28"/>
+                <w:sz w:val="24"/>
+                <w:szCs w:val="24"/>
               </w:rPr>
             </w:pPr>
             <w:proofErr w:type="spellStart"/>
             <w:r>
               <w:rPr>
                 <w:rFonts w:ascii="Cambria" w:eastAsia="SimSun" w:hAnsi="Cambria"/>
-                <w:sz w:val="28"/>
-                <w:szCs w:val="28"/>
-              </w:rPr>
-              <w:t>Thiết</w:t>
+                <w:sz w:val="24"/>
+                <w:szCs w:val="24"/>
+              </w:rPr>
+              <w:t>Xây</w:t>
             </w:r>
             <w:proofErr w:type="spellEnd"/>
             <w:r>
               <w:rPr>
                 <w:rFonts w:ascii="Cambria" w:eastAsia="SimSun" w:hAnsi="Cambria"/>
-                <w:sz w:val="28"/>
-                <w:szCs w:val="28"/>
+                <w:sz w:val="24"/>
+                <w:szCs w:val="24"/>
               </w:rPr>
               <w:t xml:space="preserve"> </w:t>
             </w:r>
@@ -4301,17 +4653,17 @@
             <w:r>
               <w:rPr>
                 <w:rFonts w:ascii="Cambria" w:eastAsia="SimSun" w:hAnsi="Cambria"/>
-                <w:sz w:val="28"/>
-                <w:szCs w:val="28"/>
-              </w:rPr>
-              <w:t>kế</w:t>
+                <w:sz w:val="24"/>
+                <w:szCs w:val="24"/>
+              </w:rPr>
+              <w:t>dựng</w:t>
             </w:r>
             <w:proofErr w:type="spellEnd"/>
             <w:r>
               <w:rPr>
                 <w:rFonts w:ascii="Cambria" w:eastAsia="SimSun" w:hAnsi="Cambria"/>
-                <w:sz w:val="28"/>
-                <w:szCs w:val="28"/>
+                <w:sz w:val="24"/>
+                <w:szCs w:val="24"/>
               </w:rPr>
               <w:t xml:space="preserve"> </w:t>
             </w:r>
@@ -4319,17 +4671,17 @@
             <w:r>
               <w:rPr>
                 <w:rFonts w:ascii="Cambria" w:eastAsia="SimSun" w:hAnsi="Cambria"/>
-                <w:sz w:val="28"/>
-                <w:szCs w:val="28"/>
-              </w:rPr>
-              <w:t>giao</w:t>
+                <w:sz w:val="24"/>
+                <w:szCs w:val="24"/>
+              </w:rPr>
+              <w:t>cây</w:t>
             </w:r>
             <w:proofErr w:type="spellEnd"/>
             <w:r>
               <w:rPr>
                 <w:rFonts w:ascii="Cambria" w:eastAsia="SimSun" w:hAnsi="Cambria"/>
-                <w:sz w:val="28"/>
-                <w:szCs w:val="28"/>
+                <w:sz w:val="24"/>
+                <w:szCs w:val="24"/>
               </w:rPr>
               <w:t xml:space="preserve"> </w:t>
             </w:r>
@@ -4337,17 +4689,17 @@
             <w:r>
               <w:rPr>
                 <w:rFonts w:ascii="Cambria" w:eastAsia="SimSun" w:hAnsi="Cambria"/>
-                <w:sz w:val="28"/>
-                <w:szCs w:val="28"/>
-              </w:rPr>
-              <w:t>diện</w:t>
+                <w:sz w:val="24"/>
+                <w:szCs w:val="24"/>
+              </w:rPr>
+              <w:t>thư</w:t>
             </w:r>
             <w:proofErr w:type="spellEnd"/>
             <w:r>
               <w:rPr>
                 <w:rFonts w:ascii="Cambria" w:eastAsia="SimSun" w:hAnsi="Cambria"/>
-                <w:sz w:val="28"/>
-                <w:szCs w:val="28"/>
+                <w:sz w:val="24"/>
+                <w:szCs w:val="24"/>
               </w:rPr>
               <w:t xml:space="preserve"> </w:t>
             </w:r>
@@ -4355,17 +4707,17 @@
             <w:r>
               <w:rPr>
                 <w:rFonts w:ascii="Cambria" w:eastAsia="SimSun" w:hAnsi="Cambria"/>
-                <w:sz w:val="28"/>
-                <w:szCs w:val="28"/>
-              </w:rPr>
-              <w:t>winform</w:t>
+                <w:sz w:val="24"/>
+                <w:szCs w:val="24"/>
+              </w:rPr>
+              <w:t>mục</w:t>
             </w:r>
             <w:proofErr w:type="spellEnd"/>
             <w:r>
               <w:rPr>
                 <w:rFonts w:ascii="Cambria" w:eastAsia="SimSun" w:hAnsi="Cambria"/>
-                <w:sz w:val="28"/>
-                <w:szCs w:val="28"/>
+                <w:sz w:val="24"/>
+                <w:szCs w:val="24"/>
               </w:rPr>
               <w:t xml:space="preserve"> </w:t>
             </w:r>
@@ -4373,8 +4725,8 @@
             <w:r>
               <w:rPr>
                 <w:rFonts w:ascii="Cambria" w:eastAsia="SimSun" w:hAnsi="Cambria"/>
-                <w:sz w:val="28"/>
-                <w:szCs w:val="28"/>
+                <w:sz w:val="24"/>
+                <w:szCs w:val="24"/>
               </w:rPr>
               <w:t>cho</w:t>
             </w:r>
@@ -4382,8 +4734,8 @@
             <w:r>
               <w:rPr>
                 <w:rFonts w:ascii="Cambria" w:eastAsia="SimSun" w:hAnsi="Cambria"/>
-                <w:sz w:val="28"/>
-                <w:szCs w:val="28"/>
+                <w:sz w:val="24"/>
+                <w:szCs w:val="24"/>
               </w:rPr>
               <w:t xml:space="preserve"> </w:t>
             </w:r>
@@ -4391,17 +4743,17 @@
             <w:r>
               <w:rPr>
                 <w:rFonts w:ascii="Cambria" w:eastAsia="SimSun" w:hAnsi="Cambria"/>
-                <w:sz w:val="28"/>
-                <w:szCs w:val="28"/>
-              </w:rPr>
-              <w:t>ứng</w:t>
+                <w:sz w:val="24"/>
+                <w:szCs w:val="24"/>
+              </w:rPr>
+              <w:t>hệ</w:t>
             </w:r>
             <w:proofErr w:type="spellEnd"/>
             <w:r>
               <w:rPr>
                 <w:rFonts w:ascii="Cambria" w:eastAsia="SimSun" w:hAnsi="Cambria"/>
-                <w:sz w:val="28"/>
-                <w:szCs w:val="28"/>
+                <w:sz w:val="24"/>
+                <w:szCs w:val="24"/>
               </w:rPr>
               <w:t xml:space="preserve"> </w:t>
             </w:r>
@@ -4409,44 +4761,158 @@
             <w:r>
               <w:rPr>
                 <w:rFonts w:ascii="Cambria" w:eastAsia="SimSun" w:hAnsi="Cambria"/>
-                <w:sz w:val="28"/>
-                <w:szCs w:val="28"/>
-              </w:rPr>
-              <w:t>dụng</w:t>
-            </w:r>
-            <w:proofErr w:type="spellEnd"/>
+                <w:sz w:val="24"/>
+                <w:szCs w:val="24"/>
+              </w:rPr>
+              <w:t>thống</w:t>
+            </w:r>
+            <w:proofErr w:type="spellEnd"/>
+            <w:r>
+              <w:rPr>
+                <w:rFonts w:ascii="Cambria" w:eastAsia="SimSun" w:hAnsi="Cambria"/>
+                <w:sz w:val="24"/>
+                <w:szCs w:val="24"/>
+              </w:rPr>
+              <w:t xml:space="preserve"> </w:t>
+            </w:r>
+            <w:r>
+              <w:rPr>
+                <w:rFonts w:ascii="Cambria" w:eastAsia="SimSun" w:hAnsi="Cambria"/>
+                <w:sz w:val="24"/>
+                <w:szCs w:val="24"/>
+              </w:rPr>
+              <w:t>NTFS</w:t>
+            </w:r>
+            <w:r>
+              <w:rPr>
+                <w:rFonts w:ascii="Cambria" w:eastAsia="SimSun" w:hAnsi="Cambria"/>
+                <w:sz w:val="24"/>
+                <w:szCs w:val="24"/>
+              </w:rPr>
+              <w:t>.</w:t>
+            </w:r>
+          </w:p>
+        </w:tc>
+        <w:tc>
+          <w:tcPr>
+            <w:tcW w:w="2376" w:type="dxa"/>
+            <w:vAlign w:val="center"/>
+          </w:tcPr>
+          <w:p>
+            <w:pPr>
+              <w:pStyle w:val="oancuaDanhsach"/>
+              <w:keepLines/>
+              <w:spacing w:before="120" w:after="120"/>
+              <w:ind w:left="340"/>
+              <w:jc w:val="center"/>
+              <w:rPr>
+                <w:rFonts w:ascii="Cambria" w:eastAsia="SimSun" w:hAnsi="Cambria"/>
+                <w:sz w:val="24"/>
+                <w:szCs w:val="24"/>
+              </w:rPr>
+            </w:pPr>
+            <w:r>
+              <w:rPr>
+                <w:rFonts w:ascii="Cambria" w:eastAsia="SimSun" w:hAnsi="Cambria"/>
+                <w:sz w:val="24"/>
+                <w:szCs w:val="24"/>
+              </w:rPr>
+              <w:t>100%</w:t>
+            </w:r>
+          </w:p>
+        </w:tc>
+      </w:tr>
+      <w:tr>
+        <w:trPr>
+          <w:trHeight w:val="620"/>
+        </w:trPr>
+        <w:tc>
+          <w:tcPr>
+            <w:tcW w:w="6645" w:type="dxa"/>
+            <w:gridSpan w:val="3"/>
+            <w:vAlign w:val="center"/>
+          </w:tcPr>
+          <w:p>
+            <w:pPr>
+              <w:pStyle w:val="oancuaDanhsach"/>
+              <w:keepLines/>
+              <w:spacing w:before="120" w:after="120"/>
+              <w:ind w:left="270"/>
+              <w:jc w:val="right"/>
+              <w:rPr>
+                <w:rFonts w:ascii="Cambria" w:eastAsia="SimSun" w:hAnsi="Cambria"/>
+                <w:sz w:val="24"/>
+                <w:szCs w:val="24"/>
+              </w:rPr>
+            </w:pPr>
+            <w:proofErr w:type="spellStart"/>
+            <w:r>
+              <w:rPr>
+                <w:rFonts w:ascii="Cambria" w:eastAsia="SimSun" w:hAnsi="Cambria"/>
+                <w:sz w:val="24"/>
+                <w:szCs w:val="24"/>
+              </w:rPr>
+              <w:t>Toàn</w:t>
+            </w:r>
+            <w:proofErr w:type="spellEnd"/>
+            <w:r>
+              <w:rPr>
+                <w:rFonts w:ascii="Cambria" w:eastAsia="SimSun" w:hAnsi="Cambria"/>
+                <w:sz w:val="24"/>
+                <w:szCs w:val="24"/>
+              </w:rPr>
+              <w:t xml:space="preserve"> </w:t>
+            </w:r>
+            <w:proofErr w:type="spellStart"/>
+            <w:r>
+              <w:rPr>
+                <w:rFonts w:ascii="Cambria" w:eastAsia="SimSun" w:hAnsi="Cambria"/>
+                <w:sz w:val="24"/>
+                <w:szCs w:val="24"/>
+              </w:rPr>
+              <w:t>bộ</w:t>
+            </w:r>
+            <w:proofErr w:type="spellEnd"/>
+            <w:r>
+              <w:rPr>
+                <w:rFonts w:ascii="Cambria" w:eastAsia="SimSun" w:hAnsi="Cambria"/>
+                <w:sz w:val="24"/>
+                <w:szCs w:val="24"/>
+              </w:rPr>
+              <w:t xml:space="preserve"> project</w:t>
+            </w:r>
+          </w:p>
+        </w:tc>
+        <w:tc>
+          <w:tcPr>
+            <w:tcW w:w="2376" w:type="dxa"/>
+            <w:vAlign w:val="center"/>
+          </w:tcPr>
+          <w:p>
+            <w:pPr>
+              <w:pStyle w:val="oancuaDanhsach"/>
+              <w:keepLines/>
+              <w:spacing w:before="120" w:after="120"/>
+              <w:ind w:left="340"/>
+              <w:jc w:val="center"/>
+              <w:rPr>
+                <w:rFonts w:ascii="Cambria" w:eastAsia="SimSun" w:hAnsi="Cambria"/>
+                <w:sz w:val="24"/>
+                <w:szCs w:val="24"/>
+              </w:rPr>
+            </w:pPr>
+            <w:r>
+              <w:rPr>
+                <w:rFonts w:ascii="Cambria" w:eastAsia="SimSun" w:hAnsi="Cambria"/>
+                <w:sz w:val="24"/>
+                <w:szCs w:val="24"/>
+              </w:rPr>
+              <w:t>100%</w:t>
+            </w:r>
           </w:p>
         </w:tc>
       </w:tr>
     </w:tbl>
-    <w:p>
-      <w:pPr>
-        <w:rPr>
-          <w:rFonts w:ascii="Cambria" w:hAnsi="Cambria"/>
-        </w:rPr>
-      </w:pPr>
-    </w:p>
-    <w:p>
-      <w:pPr>
-        <w:rPr>
-          <w:rFonts w:ascii="Cambria" w:hAnsi="Cambria"/>
-        </w:rPr>
-      </w:pPr>
-    </w:p>
-    <w:p>
-      <w:pPr>
-        <w:rPr>
-          <w:rFonts w:ascii="Cambria" w:hAnsi="Cambria"/>
-        </w:rPr>
-      </w:pPr>
-    </w:p>
-    <w:p>
-      <w:pPr>
-        <w:rPr>
-          <w:rFonts w:ascii="Cambria" w:hAnsi="Cambria"/>
-        </w:rPr>
-      </w:pPr>
-    </w:p>
     <w:p>
       <w:pPr>
         <w:rPr>
@@ -4489,6 +4955,7 @@
       <w:bookmarkStart w:id="3" w:name="_Toc59141279"/>
       <w:proofErr w:type="spellStart"/>
       <w:r>
+        <w:lastRenderedPageBreak/>
         <w:t>Cách</w:t>
       </w:r>
       <w:proofErr w:type="spellEnd"/>
@@ -37642,7 +38109,7 @@
         <v:path o:extrusionok="f" gradientshapeok="t" o:connecttype="rect"/>
         <o:lock v:ext="edit" aspectratio="t"/>
       </v:shapetype>
-      <v:shape id="_x0000_i1049" type="#_x0000_t75" style="width:11.25pt;height:11.25pt" o:bullet="t">
+      <v:shape id="_x0000_i1132" type="#_x0000_t75" style="width:11.25pt;height:11.25pt" o:bullet="t">
         <v:imagedata r:id="rId1" o:title="mso73E1"/>
       </v:shape>
     </w:pict>
@@ -39668,7 +40135,7 @@
       <w:lvlText w:val=""/>
       <w:lvlJc w:val="left"/>
       <w:pPr>
-        <w:ind w:left="720" w:hanging="360"/>
+        <w:ind w:left="1440" w:hanging="360"/>
       </w:pPr>
       <w:rPr>
         <w:rFonts w:ascii="Symbol" w:hAnsi="Symbol" w:hint="default"/>
@@ -39680,7 +40147,7 @@
       <w:lvlText w:val="o"/>
       <w:lvlJc w:val="left"/>
       <w:pPr>
-        <w:ind w:left="1440" w:hanging="360"/>
+        <w:ind w:left="2160" w:hanging="360"/>
       </w:pPr>
       <w:rPr>
         <w:rFonts w:ascii="Courier New" w:hAnsi="Courier New" w:cs="Courier New" w:hint="default"/>
@@ -39692,7 +40159,7 @@
       <w:lvlText w:val=""/>
       <w:lvlJc w:val="left"/>
       <w:pPr>
-        <w:ind w:left="2160" w:hanging="360"/>
+        <w:ind w:left="2880" w:hanging="360"/>
       </w:pPr>
       <w:rPr>
         <w:rFonts w:ascii="Wingdings" w:hAnsi="Wingdings" w:hint="default"/>
@@ -39704,7 +40171,7 @@
       <w:lvlText w:val=""/>
       <w:lvlJc w:val="left"/>
       <w:pPr>
-        <w:ind w:left="2880" w:hanging="360"/>
+        <w:ind w:left="3600" w:hanging="360"/>
       </w:pPr>
       <w:rPr>
         <w:rFonts w:ascii="Symbol" w:hAnsi="Symbol" w:hint="default"/>
@@ -39716,7 +40183,7 @@
       <w:lvlText w:val="o"/>
       <w:lvlJc w:val="left"/>
       <w:pPr>
-        <w:ind w:left="3600" w:hanging="360"/>
+        <w:ind w:left="4320" w:hanging="360"/>
       </w:pPr>
       <w:rPr>
         <w:rFonts w:ascii="Courier New" w:hAnsi="Courier New" w:cs="Courier New" w:hint="default"/>
@@ -39728,7 +40195,7 @@
       <w:lvlText w:val=""/>
       <w:lvlJc w:val="left"/>
       <w:pPr>
-        <w:ind w:left="4320" w:hanging="360"/>
+        <w:ind w:left="5040" w:hanging="360"/>
       </w:pPr>
       <w:rPr>
         <w:rFonts w:ascii="Wingdings" w:hAnsi="Wingdings" w:hint="default"/>
@@ -39740,7 +40207,7 @@
       <w:lvlText w:val=""/>
       <w:lvlJc w:val="left"/>
       <w:pPr>
-        <w:ind w:left="5040" w:hanging="360"/>
+        <w:ind w:left="5760" w:hanging="360"/>
       </w:pPr>
       <w:rPr>
         <w:rFonts w:ascii="Symbol" w:hAnsi="Symbol" w:hint="default"/>
@@ -39752,7 +40219,7 @@
       <w:lvlText w:val="o"/>
       <w:lvlJc w:val="left"/>
       <w:pPr>
-        <w:ind w:left="5760" w:hanging="360"/>
+        <w:ind w:left="6480" w:hanging="360"/>
       </w:pPr>
       <w:rPr>
         <w:rFonts w:ascii="Courier New" w:hAnsi="Courier New" w:cs="Courier New" w:hint="default"/>
@@ -39764,7 +40231,7 @@
       <w:lvlText w:val=""/>
       <w:lvlJc w:val="left"/>
       <w:pPr>
-        <w:ind w:left="6480" w:hanging="360"/>
+        <w:ind w:left="7200" w:hanging="360"/>
       </w:pPr>
       <w:rPr>
         <w:rFonts w:ascii="Wingdings" w:hAnsi="Wingdings" w:hint="default"/>

</xml_diff>